<commit_message>
This is Eight day first Commit
</commit_message>
<xml_diff>
--- a/05032017Hibernate Validation.docx
+++ b/05032017Hibernate Validation.docx
@@ -742,7 +742,6 @@
         <w:autoSpaceDN w:val="0"/>
         <w:adjustRightInd w:val="0"/>
         <w:spacing w:after="0" w:line="240" w:lineRule="auto"/>
-        <w:ind w:left="720"/>
         <w:rPr>
           <w:rFonts w:ascii="Consolas" w:hAnsi="Consolas" w:cs="Consolas"/>
           <w:sz w:val="20"/>
@@ -774,7 +773,6 @@
         <w:autoSpaceDN w:val="0"/>
         <w:adjustRightInd w:val="0"/>
         <w:spacing w:after="0" w:line="240" w:lineRule="auto"/>
-        <w:ind w:left="720"/>
         <w:rPr>
           <w:rFonts w:ascii="Consolas" w:hAnsi="Consolas" w:cs="Consolas"/>
           <w:sz w:val="20"/>
@@ -891,7 +889,6 @@
         <w:autoSpaceDN w:val="0"/>
         <w:adjustRightInd w:val="0"/>
         <w:spacing w:after="0" w:line="240" w:lineRule="auto"/>
-        <w:ind w:left="720"/>
         <w:rPr>
           <w:rFonts w:ascii="Consolas" w:hAnsi="Consolas" w:cs="Consolas"/>
           <w:sz w:val="20"/>
@@ -958,22 +955,22 @@
         <w:autoSpaceDN w:val="0"/>
         <w:adjustRightInd w:val="0"/>
         <w:spacing w:after="0" w:line="240" w:lineRule="auto"/>
-        <w:ind w:left="720"/>
-        <w:rPr>
-          <w:rFonts w:ascii="Consolas" w:hAnsi="Consolas" w:cs="Consolas"/>
-          <w:sz w:val="20"/>
-          <w:szCs w:val="20"/>
-        </w:rPr>
-      </w:pPr>
-      <w:r>
-        <w:rPr>
-          <w:rFonts w:ascii="Consolas" w:hAnsi="Consolas" w:cs="Consolas"/>
-          <w:color w:val="000000"/>
-          <w:sz w:val="20"/>
-          <w:szCs w:val="20"/>
-        </w:rPr>
-        <w:tab/>
-      </w:r>
+        <w:rPr>
+          <w:rFonts w:ascii="Consolas" w:hAnsi="Consolas" w:cs="Consolas"/>
+          <w:sz w:val="20"/>
+          <w:szCs w:val="20"/>
+        </w:rPr>
+      </w:pPr>
+      <w:r>
+        <w:rPr>
+          <w:rFonts w:ascii="Consolas" w:hAnsi="Consolas" w:cs="Consolas"/>
+          <w:color w:val="000000"/>
+          <w:sz w:val="20"/>
+          <w:szCs w:val="20"/>
+        </w:rPr>
+        <w:tab/>
+      </w:r>
+      <w:proofErr w:type="gramStart"/>
       <w:r>
         <w:rPr>
           <w:rFonts w:ascii="Consolas" w:hAnsi="Consolas" w:cs="Consolas"/>
@@ -994,6 +991,83 @@
         <w:t>NotBlank</w:t>
       </w:r>
       <w:proofErr w:type="spellEnd"/>
+      <w:r>
+        <w:rPr>
+          <w:rFonts w:ascii="Consolas" w:hAnsi="Consolas" w:cs="Consolas"/>
+          <w:color w:val="000000"/>
+          <w:sz w:val="20"/>
+          <w:szCs w:val="20"/>
+        </w:rPr>
+        <w:t>(</w:t>
+      </w:r>
+      <w:proofErr w:type="gramEnd"/>
+      <w:r>
+        <w:rPr>
+          <w:rFonts w:ascii="Consolas" w:hAnsi="Consolas" w:cs="Consolas"/>
+          <w:color w:val="000000"/>
+          <w:sz w:val="20"/>
+          <w:szCs w:val="20"/>
+        </w:rPr>
+        <w:t>message=</w:t>
+      </w:r>
+      <w:r>
+        <w:rPr>
+          <w:rFonts w:ascii="Consolas" w:hAnsi="Consolas" w:cs="Consolas"/>
+          <w:color w:val="2A00FF"/>
+          <w:sz w:val="20"/>
+          <w:szCs w:val="20"/>
+        </w:rPr>
+        <w:t>"</w:t>
+      </w:r>
+      <w:proofErr w:type="spellStart"/>
+      <w:r>
+        <w:rPr>
+          <w:rFonts w:ascii="Consolas" w:hAnsi="Consolas" w:cs="Consolas"/>
+          <w:color w:val="2A00FF"/>
+          <w:sz w:val="20"/>
+          <w:szCs w:val="20"/>
+        </w:rPr>
+        <w:t>Can not</w:t>
+      </w:r>
+      <w:proofErr w:type="spellEnd"/>
+      <w:r>
+        <w:rPr>
+          <w:rFonts w:ascii="Consolas" w:hAnsi="Consolas" w:cs="Consolas"/>
+          <w:color w:val="2A00FF"/>
+          <w:sz w:val="20"/>
+          <w:szCs w:val="20"/>
+        </w:rPr>
+        <w:t xml:space="preserve"> leave this field </w:t>
+      </w:r>
+      <w:proofErr w:type="spellStart"/>
+      <w:r>
+        <w:rPr>
+          <w:rFonts w:ascii="Consolas" w:hAnsi="Consolas" w:cs="Consolas"/>
+          <w:color w:val="2A00FF"/>
+          <w:sz w:val="20"/>
+          <w:szCs w:val="20"/>
+        </w:rPr>
+        <w:t>witout</w:t>
+      </w:r>
+      <w:proofErr w:type="spellEnd"/>
+      <w:r>
+        <w:rPr>
+          <w:rFonts w:ascii="Consolas" w:hAnsi="Consolas" w:cs="Consolas"/>
+          <w:color w:val="2A00FF"/>
+          <w:sz w:val="20"/>
+          <w:szCs w:val="20"/>
+        </w:rPr>
+        <w:t xml:space="preserve"> entering any Product Name"</w:t>
+      </w:r>
+      <w:r>
+        <w:rPr>
+          <w:rFonts w:ascii="Consolas" w:hAnsi="Consolas" w:cs="Consolas"/>
+          <w:color w:val="000000"/>
+          <w:sz w:val="20"/>
+          <w:szCs w:val="20"/>
+        </w:rPr>
+        <w:t>)</w:t>
+      </w:r>
     </w:p>
     <w:p>
       <w:pPr>
@@ -1001,7 +1075,6 @@
         <w:autoSpaceDN w:val="0"/>
         <w:adjustRightInd w:val="0"/>
         <w:spacing w:after="0" w:line="240" w:lineRule="auto"/>
-        <w:ind w:left="720"/>
         <w:rPr>
           <w:rFonts w:ascii="Consolas" w:hAnsi="Consolas" w:cs="Consolas"/>
           <w:sz w:val="20"/>
@@ -1044,7 +1117,25 @@
           <w:sz w:val="20"/>
           <w:szCs w:val="20"/>
         </w:rPr>
-        <w:t>min=3)</w:t>
+        <w:t>min=3,message=</w:t>
+      </w:r>
+      <w:r>
+        <w:rPr>
+          <w:rFonts w:ascii="Consolas" w:hAnsi="Consolas" w:cs="Consolas"/>
+          <w:color w:val="2A00FF"/>
+          <w:sz w:val="20"/>
+          <w:szCs w:val="20"/>
+        </w:rPr>
+        <w:t>"Product Name must be greater than 3 character"</w:t>
+      </w:r>
+      <w:r>
+        <w:rPr>
+          <w:rFonts w:ascii="Consolas" w:hAnsi="Consolas" w:cs="Consolas"/>
+          <w:color w:val="000000"/>
+          <w:sz w:val="20"/>
+          <w:szCs w:val="20"/>
+        </w:rPr>
+        <w:t>)</w:t>
       </w:r>
     </w:p>
     <w:p>
@@ -1053,7 +1144,6 @@
         <w:autoSpaceDN w:val="0"/>
         <w:adjustRightInd w:val="0"/>
         <w:spacing w:after="0" w:line="240" w:lineRule="auto"/>
-        <w:ind w:left="720"/>
         <w:rPr>
           <w:rFonts w:ascii="Consolas" w:hAnsi="Consolas" w:cs="Consolas"/>
           <w:sz w:val="20"/>
@@ -1097,22 +1187,22 @@
         <w:autoSpaceDN w:val="0"/>
         <w:adjustRightInd w:val="0"/>
         <w:spacing w:after="0" w:line="240" w:lineRule="auto"/>
-        <w:ind w:left="720"/>
-        <w:rPr>
-          <w:rFonts w:ascii="Consolas" w:hAnsi="Consolas" w:cs="Consolas"/>
-          <w:sz w:val="20"/>
-          <w:szCs w:val="20"/>
-        </w:rPr>
-      </w:pPr>
-      <w:r>
-        <w:rPr>
-          <w:rFonts w:ascii="Consolas" w:hAnsi="Consolas" w:cs="Consolas"/>
-          <w:color w:val="000000"/>
-          <w:sz w:val="20"/>
-          <w:szCs w:val="20"/>
-        </w:rPr>
-        <w:tab/>
-      </w:r>
+        <w:rPr>
+          <w:rFonts w:ascii="Consolas" w:hAnsi="Consolas" w:cs="Consolas"/>
+          <w:sz w:val="20"/>
+          <w:szCs w:val="20"/>
+        </w:rPr>
+      </w:pPr>
+      <w:r>
+        <w:rPr>
+          <w:rFonts w:ascii="Consolas" w:hAnsi="Consolas" w:cs="Consolas"/>
+          <w:color w:val="000000"/>
+          <w:sz w:val="20"/>
+          <w:szCs w:val="20"/>
+        </w:rPr>
+        <w:tab/>
+      </w:r>
+      <w:proofErr w:type="gramStart"/>
       <w:r>
         <w:rPr>
           <w:rFonts w:ascii="Consolas" w:hAnsi="Consolas" w:cs="Consolas"/>
@@ -1133,6 +1223,83 @@
         <w:t>NotEmpty</w:t>
       </w:r>
       <w:proofErr w:type="spellEnd"/>
+      <w:r>
+        <w:rPr>
+          <w:rFonts w:ascii="Consolas" w:hAnsi="Consolas" w:cs="Consolas"/>
+          <w:color w:val="000000"/>
+          <w:sz w:val="20"/>
+          <w:szCs w:val="20"/>
+        </w:rPr>
+        <w:t>(</w:t>
+      </w:r>
+      <w:proofErr w:type="gramEnd"/>
+      <w:r>
+        <w:rPr>
+          <w:rFonts w:ascii="Consolas" w:hAnsi="Consolas" w:cs="Consolas"/>
+          <w:color w:val="000000"/>
+          <w:sz w:val="20"/>
+          <w:szCs w:val="20"/>
+        </w:rPr>
+        <w:t>message=</w:t>
+      </w:r>
+      <w:r>
+        <w:rPr>
+          <w:rFonts w:ascii="Consolas" w:hAnsi="Consolas" w:cs="Consolas"/>
+          <w:color w:val="2A00FF"/>
+          <w:sz w:val="20"/>
+          <w:szCs w:val="20"/>
+        </w:rPr>
+        <w:t>"</w:t>
+      </w:r>
+      <w:proofErr w:type="spellStart"/>
+      <w:r>
+        <w:rPr>
+          <w:rFonts w:ascii="Consolas" w:hAnsi="Consolas" w:cs="Consolas"/>
+          <w:color w:val="2A00FF"/>
+          <w:sz w:val="20"/>
+          <w:szCs w:val="20"/>
+        </w:rPr>
+        <w:t>Can not</w:t>
+      </w:r>
+      <w:proofErr w:type="spellEnd"/>
+      <w:r>
+        <w:rPr>
+          <w:rFonts w:ascii="Consolas" w:hAnsi="Consolas" w:cs="Consolas"/>
+          <w:color w:val="2A00FF"/>
+          <w:sz w:val="20"/>
+          <w:szCs w:val="20"/>
+        </w:rPr>
+        <w:t xml:space="preserve"> leave this field </w:t>
+      </w:r>
+      <w:proofErr w:type="spellStart"/>
+      <w:r>
+        <w:rPr>
+          <w:rFonts w:ascii="Consolas" w:hAnsi="Consolas" w:cs="Consolas"/>
+          <w:color w:val="2A00FF"/>
+          <w:sz w:val="20"/>
+          <w:szCs w:val="20"/>
+        </w:rPr>
+        <w:t>witout</w:t>
+      </w:r>
+      <w:proofErr w:type="spellEnd"/>
+      <w:r>
+        <w:rPr>
+          <w:rFonts w:ascii="Consolas" w:hAnsi="Consolas" w:cs="Consolas"/>
+          <w:color w:val="2A00FF"/>
+          <w:sz w:val="20"/>
+          <w:szCs w:val="20"/>
+        </w:rPr>
+        <w:t xml:space="preserve"> entering any Product Description"</w:t>
+      </w:r>
+      <w:r>
+        <w:rPr>
+          <w:rFonts w:ascii="Consolas" w:hAnsi="Consolas" w:cs="Consolas"/>
+          <w:color w:val="000000"/>
+          <w:sz w:val="20"/>
+          <w:szCs w:val="20"/>
+        </w:rPr>
+        <w:t>)</w:t>
+      </w:r>
     </w:p>
     <w:p>
       <w:pPr>
@@ -1140,7 +1307,6 @@
         <w:autoSpaceDN w:val="0"/>
         <w:adjustRightInd w:val="0"/>
         <w:spacing w:after="0" w:line="240" w:lineRule="auto"/>
-        <w:ind w:left="720"/>
         <w:rPr>
           <w:rFonts w:ascii="Consolas" w:hAnsi="Consolas" w:cs="Consolas"/>
           <w:sz w:val="20"/>
@@ -1183,7 +1349,25 @@
           <w:sz w:val="20"/>
           <w:szCs w:val="20"/>
         </w:rPr>
-        <w:t>min=10)</w:t>
+        <w:t>min=10, message=</w:t>
+      </w:r>
+      <w:r>
+        <w:rPr>
+          <w:rFonts w:ascii="Consolas" w:hAnsi="Consolas" w:cs="Consolas"/>
+          <w:color w:val="2A00FF"/>
+          <w:sz w:val="20"/>
+          <w:szCs w:val="20"/>
+        </w:rPr>
+        <w:t>"Product Name must be greater than 10 characters"</w:t>
+      </w:r>
+      <w:r>
+        <w:rPr>
+          <w:rFonts w:ascii="Consolas" w:hAnsi="Consolas" w:cs="Consolas"/>
+          <w:color w:val="000000"/>
+          <w:sz w:val="20"/>
+          <w:szCs w:val="20"/>
+        </w:rPr>
+        <w:t>)</w:t>
       </w:r>
     </w:p>
     <w:p>
@@ -1192,7 +1376,6 @@
         <w:autoSpaceDN w:val="0"/>
         <w:adjustRightInd w:val="0"/>
         <w:spacing w:after="0" w:line="240" w:lineRule="auto"/>
-        <w:ind w:left="720"/>
         <w:rPr>
           <w:rFonts w:ascii="Consolas" w:hAnsi="Consolas" w:cs="Consolas"/>
           <w:sz w:val="20"/>
@@ -1236,22 +1419,22 @@
         <w:autoSpaceDN w:val="0"/>
         <w:adjustRightInd w:val="0"/>
         <w:spacing w:after="0" w:line="240" w:lineRule="auto"/>
-        <w:ind w:left="720"/>
-        <w:rPr>
-          <w:rFonts w:ascii="Consolas" w:hAnsi="Consolas" w:cs="Consolas"/>
-          <w:sz w:val="20"/>
-          <w:szCs w:val="20"/>
-        </w:rPr>
-      </w:pPr>
-      <w:r>
-        <w:rPr>
-          <w:rFonts w:ascii="Consolas" w:hAnsi="Consolas" w:cs="Consolas"/>
-          <w:color w:val="000000"/>
-          <w:sz w:val="20"/>
-          <w:szCs w:val="20"/>
-        </w:rPr>
-        <w:tab/>
-      </w:r>
+        <w:rPr>
+          <w:rFonts w:ascii="Consolas" w:hAnsi="Consolas" w:cs="Consolas"/>
+          <w:sz w:val="20"/>
+          <w:szCs w:val="20"/>
+        </w:rPr>
+      </w:pPr>
+      <w:r>
+        <w:rPr>
+          <w:rFonts w:ascii="Consolas" w:hAnsi="Consolas" w:cs="Consolas"/>
+          <w:color w:val="000000"/>
+          <w:sz w:val="20"/>
+          <w:szCs w:val="20"/>
+        </w:rPr>
+        <w:tab/>
+      </w:r>
+      <w:proofErr w:type="gramStart"/>
       <w:r>
         <w:rPr>
           <w:rFonts w:ascii="Consolas" w:hAnsi="Consolas" w:cs="Consolas"/>
@@ -1259,19 +1442,45 @@
           <w:sz w:val="20"/>
           <w:szCs w:val="20"/>
         </w:rPr>
-        <w:t>@</w:t>
-      </w:r>
-      <w:proofErr w:type="spellStart"/>
-      <w:r>
-        <w:rPr>
-          <w:rFonts w:ascii="Consolas" w:hAnsi="Consolas" w:cs="Consolas"/>
-          <w:color w:val="646464"/>
-          <w:sz w:val="20"/>
-          <w:szCs w:val="20"/>
-        </w:rPr>
-        <w:t>NotBlank</w:t>
-      </w:r>
-      <w:proofErr w:type="spellEnd"/>
+        <w:t>@Range</w:t>
+      </w:r>
+      <w:r>
+        <w:rPr>
+          <w:rFonts w:ascii="Consolas" w:hAnsi="Consolas" w:cs="Consolas"/>
+          <w:color w:val="000000"/>
+          <w:sz w:val="20"/>
+          <w:szCs w:val="20"/>
+        </w:rPr>
+        <w:t>(</w:t>
+      </w:r>
+      <w:proofErr w:type="gramEnd"/>
+      <w:r>
+        <w:rPr>
+          <w:rFonts w:ascii="Consolas" w:hAnsi="Consolas" w:cs="Consolas"/>
+          <w:color w:val="000000"/>
+          <w:sz w:val="20"/>
+          <w:szCs w:val="20"/>
+        </w:rPr>
+        <w:t>min=1,message=</w:t>
+      </w:r>
+      <w:r>
+        <w:rPr>
+          <w:rFonts w:ascii="Consolas" w:hAnsi="Consolas" w:cs="Consolas"/>
+          <w:color w:val="2A00FF"/>
+          <w:sz w:val="20"/>
+          <w:szCs w:val="20"/>
+        </w:rPr>
+        <w:t>"Product Price value must be greater than 1"</w:t>
+      </w:r>
+      <w:r>
+        <w:rPr>
+          <w:rFonts w:ascii="Consolas" w:hAnsi="Consolas" w:cs="Consolas"/>
+          <w:color w:val="000000"/>
+          <w:sz w:val="20"/>
+          <w:szCs w:val="20"/>
+        </w:rPr>
+        <w:t>)</w:t>
+      </w:r>
     </w:p>
     <w:p>
       <w:pPr>
@@ -1279,7 +1488,6 @@
         <w:autoSpaceDN w:val="0"/>
         <w:adjustRightInd w:val="0"/>
         <w:spacing w:after="0" w:line="240" w:lineRule="auto"/>
-        <w:ind w:left="720"/>
         <w:rPr>
           <w:rFonts w:ascii="Consolas" w:hAnsi="Consolas" w:cs="Consolas"/>
           <w:sz w:val="20"/>
@@ -1346,22 +1554,22 @@
         <w:autoSpaceDN w:val="0"/>
         <w:adjustRightInd w:val="0"/>
         <w:spacing w:after="0" w:line="240" w:lineRule="auto"/>
-        <w:ind w:left="720"/>
-        <w:rPr>
-          <w:rFonts w:ascii="Consolas" w:hAnsi="Consolas" w:cs="Consolas"/>
-          <w:sz w:val="20"/>
-          <w:szCs w:val="20"/>
-        </w:rPr>
-      </w:pPr>
-      <w:r>
-        <w:rPr>
-          <w:rFonts w:ascii="Consolas" w:hAnsi="Consolas" w:cs="Consolas"/>
-          <w:color w:val="000000"/>
-          <w:sz w:val="20"/>
-          <w:szCs w:val="20"/>
-        </w:rPr>
-        <w:tab/>
-      </w:r>
+        <w:rPr>
+          <w:rFonts w:ascii="Consolas" w:hAnsi="Consolas" w:cs="Consolas"/>
+          <w:sz w:val="20"/>
+          <w:szCs w:val="20"/>
+        </w:rPr>
+      </w:pPr>
+      <w:r>
+        <w:rPr>
+          <w:rFonts w:ascii="Consolas" w:hAnsi="Consolas" w:cs="Consolas"/>
+          <w:color w:val="000000"/>
+          <w:sz w:val="20"/>
+          <w:szCs w:val="20"/>
+        </w:rPr>
+        <w:tab/>
+      </w:r>
+      <w:proofErr w:type="gramStart"/>
       <w:r>
         <w:rPr>
           <w:rFonts w:ascii="Consolas" w:hAnsi="Consolas" w:cs="Consolas"/>
@@ -1369,19 +1577,45 @@
           <w:sz w:val="20"/>
           <w:szCs w:val="20"/>
         </w:rPr>
-        <w:t>@</w:t>
-      </w:r>
-      <w:proofErr w:type="spellStart"/>
-      <w:r>
-        <w:rPr>
-          <w:rFonts w:ascii="Consolas" w:hAnsi="Consolas" w:cs="Consolas"/>
-          <w:color w:val="646464"/>
-          <w:sz w:val="20"/>
-          <w:szCs w:val="20"/>
-        </w:rPr>
-        <w:t>NotBlank</w:t>
-      </w:r>
-      <w:proofErr w:type="spellEnd"/>
+        <w:t>@Range</w:t>
+      </w:r>
+      <w:r>
+        <w:rPr>
+          <w:rFonts w:ascii="Consolas" w:hAnsi="Consolas" w:cs="Consolas"/>
+          <w:color w:val="000000"/>
+          <w:sz w:val="20"/>
+          <w:szCs w:val="20"/>
+        </w:rPr>
+        <w:t>(</w:t>
+      </w:r>
+      <w:proofErr w:type="gramEnd"/>
+      <w:r>
+        <w:rPr>
+          <w:rFonts w:ascii="Consolas" w:hAnsi="Consolas" w:cs="Consolas"/>
+          <w:color w:val="000000"/>
+          <w:sz w:val="20"/>
+          <w:szCs w:val="20"/>
+        </w:rPr>
+        <w:t>min=0, max=200, message=</w:t>
+      </w:r>
+      <w:r>
+        <w:rPr>
+          <w:rFonts w:ascii="Consolas" w:hAnsi="Consolas" w:cs="Consolas"/>
+          <w:color w:val="2A00FF"/>
+          <w:sz w:val="20"/>
+          <w:szCs w:val="20"/>
+        </w:rPr>
+        <w:t>"Product Quantity must be within 0 and 200"</w:t>
+      </w:r>
+      <w:r>
+        <w:rPr>
+          <w:rFonts w:ascii="Consolas" w:hAnsi="Consolas" w:cs="Consolas"/>
+          <w:color w:val="000000"/>
+          <w:sz w:val="20"/>
+          <w:szCs w:val="20"/>
+        </w:rPr>
+        <w:t>)</w:t>
+      </w:r>
     </w:p>
     <w:p>
       <w:pPr>
@@ -1389,41 +1623,35 @@
         <w:autoSpaceDN w:val="0"/>
         <w:adjustRightInd w:val="0"/>
         <w:spacing w:after="0" w:line="240" w:lineRule="auto"/>
-        <w:ind w:left="720"/>
-        <w:rPr>
-          <w:rFonts w:ascii="Consolas" w:hAnsi="Consolas" w:cs="Consolas"/>
-          <w:sz w:val="20"/>
-          <w:szCs w:val="20"/>
-        </w:rPr>
-      </w:pPr>
-      <w:r>
-        <w:rPr>
-          <w:rFonts w:ascii="Consolas" w:hAnsi="Consolas" w:cs="Consolas"/>
-          <w:color w:val="000000"/>
-          <w:sz w:val="20"/>
-          <w:szCs w:val="20"/>
-        </w:rPr>
-        <w:tab/>
-      </w:r>
+        <w:rPr>
+          <w:rFonts w:ascii="Consolas" w:hAnsi="Consolas" w:cs="Consolas"/>
+          <w:sz w:val="20"/>
+          <w:szCs w:val="20"/>
+        </w:rPr>
+      </w:pPr>
+      <w:r>
+        <w:rPr>
+          <w:rFonts w:ascii="Consolas" w:hAnsi="Consolas" w:cs="Consolas"/>
+          <w:color w:val="000000"/>
+          <w:sz w:val="20"/>
+          <w:szCs w:val="20"/>
+        </w:rPr>
+        <w:tab/>
+      </w:r>
+      <w:proofErr w:type="spellStart"/>
       <w:proofErr w:type="gramStart"/>
       <w:r>
         <w:rPr>
           <w:rFonts w:ascii="Consolas" w:hAnsi="Consolas" w:cs="Consolas"/>
-          <w:color w:val="646464"/>
-          <w:sz w:val="20"/>
-          <w:szCs w:val="20"/>
-        </w:rPr>
-        <w:t>@Range</w:t>
-      </w:r>
-      <w:r>
-        <w:rPr>
-          <w:rFonts w:ascii="Consolas" w:hAnsi="Consolas" w:cs="Consolas"/>
-          <w:color w:val="000000"/>
-          <w:sz w:val="20"/>
-          <w:szCs w:val="20"/>
-        </w:rPr>
-        <w:t>(</w:t>
-      </w:r>
+          <w:b/>
+          <w:bCs/>
+          <w:color w:val="7F0055"/>
+          <w:sz w:val="20"/>
+          <w:szCs w:val="20"/>
+        </w:rPr>
+        <w:t>int</w:t>
+      </w:r>
+      <w:proofErr w:type="spellEnd"/>
       <w:proofErr w:type="gramEnd"/>
       <w:r>
         <w:rPr>
@@ -1432,7 +1660,27 @@
           <w:sz w:val="20"/>
           <w:szCs w:val="20"/>
         </w:rPr>
-        <w:t>min=0, max=200)</w:t>
+        <w:t xml:space="preserve"> </w:t>
+      </w:r>
+      <w:proofErr w:type="spellStart"/>
+      <w:r>
+        <w:rPr>
+          <w:rFonts w:ascii="Consolas" w:hAnsi="Consolas" w:cs="Consolas"/>
+          <w:color w:val="0000C0"/>
+          <w:sz w:val="20"/>
+          <w:szCs w:val="20"/>
+        </w:rPr>
+        <w:t>productQuantity</w:t>
+      </w:r>
+      <w:proofErr w:type="spellEnd"/>
+      <w:r>
+        <w:rPr>
+          <w:rFonts w:ascii="Consolas" w:hAnsi="Consolas" w:cs="Consolas"/>
+          <w:color w:val="000000"/>
+          <w:sz w:val="20"/>
+          <w:szCs w:val="20"/>
+        </w:rPr>
+        <w:t>;</w:t>
       </w:r>
     </w:p>
     <w:p>
@@ -1441,36 +1689,51 @@
         <w:autoSpaceDN w:val="0"/>
         <w:adjustRightInd w:val="0"/>
         <w:spacing w:after="0" w:line="240" w:lineRule="auto"/>
-        <w:ind w:left="720"/>
-        <w:rPr>
-          <w:rFonts w:ascii="Consolas" w:hAnsi="Consolas" w:cs="Consolas"/>
-          <w:sz w:val="20"/>
-          <w:szCs w:val="20"/>
-        </w:rPr>
-      </w:pPr>
-      <w:r>
-        <w:rPr>
-          <w:rFonts w:ascii="Consolas" w:hAnsi="Consolas" w:cs="Consolas"/>
-          <w:color w:val="000000"/>
-          <w:sz w:val="20"/>
-          <w:szCs w:val="20"/>
-        </w:rPr>
-        <w:tab/>
-      </w:r>
-      <w:proofErr w:type="spellStart"/>
+        <w:rPr>
+          <w:rFonts w:ascii="Consolas" w:hAnsi="Consolas" w:cs="Consolas"/>
+          <w:sz w:val="20"/>
+          <w:szCs w:val="20"/>
+        </w:rPr>
+      </w:pPr>
+      <w:r>
+        <w:rPr>
+          <w:rFonts w:ascii="Consolas" w:hAnsi="Consolas" w:cs="Consolas"/>
+          <w:color w:val="000000"/>
+          <w:sz w:val="20"/>
+          <w:szCs w:val="20"/>
+        </w:rPr>
+        <w:tab/>
+      </w:r>
       <w:proofErr w:type="gramStart"/>
       <w:r>
         <w:rPr>
           <w:rFonts w:ascii="Consolas" w:hAnsi="Consolas" w:cs="Consolas"/>
-          <w:b/>
-          <w:bCs/>
-          <w:color w:val="7F0055"/>
-          <w:sz w:val="20"/>
-          <w:szCs w:val="20"/>
-        </w:rPr>
-        <w:t>int</w:t>
-      </w:r>
-      <w:proofErr w:type="spellEnd"/>
+          <w:color w:val="646464"/>
+          <w:sz w:val="20"/>
+          <w:szCs w:val="20"/>
+        </w:rPr>
+        <w:t>@</w:t>
+      </w:r>
+      <w:proofErr w:type="spellStart"/>
+      <w:r>
+        <w:rPr>
+          <w:rFonts w:ascii="Consolas" w:hAnsi="Consolas" w:cs="Consolas"/>
+          <w:color w:val="646464"/>
+          <w:sz w:val="20"/>
+          <w:szCs w:val="20"/>
+        </w:rPr>
+        <w:t>NotBlank</w:t>
+      </w:r>
+      <w:proofErr w:type="spellEnd"/>
+      <w:r>
+        <w:rPr>
+          <w:rFonts w:ascii="Consolas" w:hAnsi="Consolas" w:cs="Consolas"/>
+          <w:color w:val="000000"/>
+          <w:sz w:val="20"/>
+          <w:szCs w:val="20"/>
+        </w:rPr>
+        <w:t>(</w:t>
+      </w:r>
       <w:proofErr w:type="gramEnd"/>
       <w:r>
         <w:rPr>
@@ -1479,27 +1742,25 @@
           <w:sz w:val="20"/>
           <w:szCs w:val="20"/>
         </w:rPr>
-        <w:t xml:space="preserve"> </w:t>
-      </w:r>
-      <w:proofErr w:type="spellStart"/>
-      <w:r>
-        <w:rPr>
-          <w:rFonts w:ascii="Consolas" w:hAnsi="Consolas" w:cs="Consolas"/>
-          <w:color w:val="0000C0"/>
-          <w:sz w:val="20"/>
-          <w:szCs w:val="20"/>
-        </w:rPr>
-        <w:t>productQuantity</w:t>
-      </w:r>
-      <w:proofErr w:type="spellEnd"/>
-      <w:r>
-        <w:rPr>
-          <w:rFonts w:ascii="Consolas" w:hAnsi="Consolas" w:cs="Consolas"/>
-          <w:color w:val="000000"/>
-          <w:sz w:val="20"/>
-          <w:szCs w:val="20"/>
-        </w:rPr>
-        <w:t>;</w:t>
+        <w:t>message=</w:t>
+      </w:r>
+      <w:r>
+        <w:rPr>
+          <w:rFonts w:ascii="Consolas" w:hAnsi="Consolas" w:cs="Consolas"/>
+          <w:color w:val="2A00FF"/>
+          <w:sz w:val="20"/>
+          <w:szCs w:val="20"/>
+        </w:rPr>
+        <w:t>"Product Image must be selected"</w:t>
+      </w:r>
+      <w:r>
+        <w:rPr>
+          <w:rFonts w:ascii="Consolas" w:hAnsi="Consolas" w:cs="Consolas"/>
+          <w:color w:val="000000"/>
+          <w:sz w:val="20"/>
+          <w:szCs w:val="20"/>
+        </w:rPr>
+        <w:t>)</w:t>
       </w:r>
     </w:p>
     <w:p>
@@ -1508,45 +1769,6 @@
         <w:autoSpaceDN w:val="0"/>
         <w:adjustRightInd w:val="0"/>
         <w:spacing w:after="0" w:line="240" w:lineRule="auto"/>
-        <w:ind w:left="720"/>
-        <w:rPr>
-          <w:rFonts w:ascii="Consolas" w:hAnsi="Consolas" w:cs="Consolas"/>
-          <w:sz w:val="20"/>
-          <w:szCs w:val="20"/>
-        </w:rPr>
-      </w:pPr>
-      <w:r>
-        <w:rPr>
-          <w:rFonts w:ascii="Consolas" w:hAnsi="Consolas" w:cs="Consolas"/>
-          <w:color w:val="000000"/>
-          <w:sz w:val="20"/>
-          <w:szCs w:val="20"/>
-        </w:rPr>
-        <w:tab/>
-      </w:r>
-      <w:r>
-        <w:rPr>
-          <w:rFonts w:ascii="Consolas" w:hAnsi="Consolas" w:cs="Consolas"/>
-          <w:color w:val="646464"/>
-          <w:sz w:val="20"/>
-          <w:szCs w:val="20"/>
-        </w:rPr>
-        <w:t>@</w:t>
-      </w:r>
-      <w:proofErr w:type="spellStart"/>
-      <w:r>
-        <w:rPr>
-          <w:rFonts w:ascii="Consolas" w:hAnsi="Consolas" w:cs="Consolas"/>
-          <w:color w:val="646464"/>
-          <w:sz w:val="20"/>
-          <w:szCs w:val="20"/>
-        </w:rPr>
-        <w:t>NotBlank</w:t>
-      </w:r>
-      <w:proofErr w:type="spellEnd"/>
-    </w:p>
-    <w:p>
-      <w:pPr>
         <w:ind w:left="720"/>
         <w:rPr>
           <w:rFonts w:ascii="Consolas" w:hAnsi="Consolas" w:cs="Consolas"/>
@@ -1593,17 +1815,21 @@
           <w:ilvl w:val="0"/>
           <w:numId w:val="1"/>
         </w:numPr>
-      </w:pPr>
-      <w:r>
-        <w:t>Add the following code with all input fields:</w:t>
-      </w:r>
-    </w:p>
-    <w:p>
-      <w:pPr>
         <w:autoSpaceDE w:val="0"/>
         <w:autoSpaceDN w:val="0"/>
         <w:adjustRightInd w:val="0"/>
         <w:spacing w:after="0" w:line="240" w:lineRule="auto"/>
+      </w:pPr>
+      <w:r>
+        <w:t>Add the following code with all input fields:</w:t>
+      </w:r>
+    </w:p>
+    <w:p>
+      <w:pPr>
+        <w:autoSpaceDE w:val="0"/>
+        <w:autoSpaceDN w:val="0"/>
+        <w:adjustRightInd w:val="0"/>
+        <w:spacing w:after="0" w:line="240" w:lineRule="auto"/>
         <w:ind w:left="1440"/>
         <w:rPr>
           <w:rFonts w:ascii="Consolas" w:hAnsi="Consolas" w:cs="Consolas"/>
@@ -1831,6 +2057,41 @@
       <w:r>
         <w:rPr>
           <w:rFonts w:ascii="Consolas" w:hAnsi="Consolas" w:cs="Consolas"/>
+          <w:i/>
+          <w:iCs/>
+          <w:color w:val="2A00FF"/>
+          <w:sz w:val="20"/>
+          <w:szCs w:val="20"/>
+        </w:rPr>
+        <w:t xml:space="preserve"> style=”</w:t>
+      </w:r>
+      <w:proofErr w:type="spellStart"/>
+      <w:r>
+        <w:rPr>
+          <w:rFonts w:ascii="Consolas" w:hAnsi="Consolas" w:cs="Consolas"/>
+          <w:i/>
+          <w:iCs/>
+          <w:color w:val="2A00FF"/>
+          <w:sz w:val="20"/>
+          <w:szCs w:val="20"/>
+        </w:rPr>
+        <w:t>color:red</w:t>
+      </w:r>
+      <w:proofErr w:type="spellEnd"/>
+      <w:r>
+        <w:rPr>
+          <w:rFonts w:ascii="Consolas" w:hAnsi="Consolas" w:cs="Consolas"/>
+          <w:i/>
+          <w:iCs/>
+          <w:color w:val="2A00FF"/>
+          <w:sz w:val="20"/>
+          <w:szCs w:val="20"/>
+        </w:rPr>
+        <w:t>”</w:t>
+      </w:r>
+      <w:r>
+        <w:rPr>
+          <w:rFonts w:ascii="Consolas" w:hAnsi="Consolas" w:cs="Consolas"/>
           <w:color w:val="008080"/>
           <w:sz w:val="20"/>
           <w:szCs w:val="20"/>
@@ -1841,6 +2102,12 @@
     <w:p>
       <w:pPr>
         <w:ind w:left="1440"/>
+        <w:rPr>
+          <w:rFonts w:ascii="Consolas" w:hAnsi="Consolas" w:cs="Consolas"/>
+          <w:color w:val="008080"/>
+          <w:sz w:val="20"/>
+          <w:szCs w:val="20"/>
+        </w:rPr>
       </w:pPr>
       <w:r>
         <w:rPr>
@@ -1850,37 +2117,3343 @@
           <w:szCs w:val="20"/>
         </w:rPr>
         <w:t xml:space="preserve"> </w:t>
+      </w:r>
+      <w:r>
+        <w:rPr>
+          <w:rFonts w:ascii="Consolas" w:hAnsi="Consolas" w:cs="Consolas"/>
+          <w:color w:val="008080"/>
+          <w:sz w:val="20"/>
+          <w:szCs w:val="20"/>
+        </w:rPr>
+        <w:t>&lt;/</w:t>
+      </w:r>
+      <w:r>
+        <w:rPr>
+          <w:rFonts w:ascii="Consolas" w:hAnsi="Consolas" w:cs="Consolas"/>
+          <w:color w:val="3F7F7F"/>
+          <w:sz w:val="20"/>
+          <w:szCs w:val="20"/>
+          <w:highlight w:val="lightGray"/>
+        </w:rPr>
+        <w:t>div</w:t>
+      </w:r>
+      <w:r>
+        <w:rPr>
+          <w:rFonts w:ascii="Consolas" w:hAnsi="Consolas" w:cs="Consolas"/>
+          <w:color w:val="008080"/>
+          <w:sz w:val="20"/>
+          <w:szCs w:val="20"/>
+        </w:rPr>
+        <w:t>&gt;</w:t>
+      </w:r>
+    </w:p>
+    <w:p>
+      <w:pPr>
+        <w:pStyle w:val="ListParagraph"/>
+        <w:numPr>
+          <w:ilvl w:val="0"/>
+          <w:numId w:val="1"/>
+        </w:numPr>
+      </w:pPr>
+      <w:r>
+        <w:t>Open FrontEndProduct</w:t>
       </w:r>
       <w:bookmarkStart w:id="0" w:name="_GoBack"/>
       <w:bookmarkEnd w:id="0"/>
       <w:r>
-        <w:rPr>
-          <w:rFonts w:ascii="Consolas" w:hAnsi="Consolas" w:cs="Consolas"/>
-          <w:color w:val="008080"/>
-          <w:sz w:val="20"/>
-          <w:szCs w:val="20"/>
-        </w:rPr>
-        <w:t>&lt;/</w:t>
-      </w:r>
-      <w:r>
-        <w:rPr>
-          <w:rFonts w:ascii="Consolas" w:hAnsi="Consolas" w:cs="Consolas"/>
-          <w:color w:val="3F7F7F"/>
-          <w:sz w:val="20"/>
-          <w:szCs w:val="20"/>
-          <w:highlight w:val="lightGray"/>
-        </w:rPr>
-        <w:t>div</w:t>
-      </w:r>
-      <w:r>
-        <w:rPr>
-          <w:rFonts w:ascii="Consolas" w:hAnsi="Consolas" w:cs="Consolas"/>
-          <w:color w:val="008080"/>
-          <w:sz w:val="20"/>
-          <w:szCs w:val="20"/>
-        </w:rPr>
-        <w:t>&gt;</w:t>
-      </w:r>
+        <w:t xml:space="preserve">Controller and update </w:t>
+      </w:r>
+      <w:proofErr w:type="spellStart"/>
+      <w:r>
+        <w:t>doAction</w:t>
+      </w:r>
+      <w:proofErr w:type="spellEnd"/>
+      <w:r>
+        <w:t>() as following:</w:t>
+      </w:r>
+    </w:p>
+    <w:p>
+      <w:pPr>
+        <w:autoSpaceDE w:val="0"/>
+        <w:autoSpaceDN w:val="0"/>
+        <w:adjustRightInd w:val="0"/>
+        <w:spacing w:after="0" w:line="240" w:lineRule="auto"/>
+        <w:ind w:left="1440"/>
+        <w:rPr>
+          <w:rFonts w:ascii="Consolas" w:hAnsi="Consolas" w:cs="Consolas"/>
+          <w:sz w:val="20"/>
+          <w:szCs w:val="20"/>
+        </w:rPr>
+      </w:pPr>
+      <w:proofErr w:type="gramStart"/>
+      <w:r>
+        <w:rPr>
+          <w:rFonts w:ascii="Consolas" w:hAnsi="Consolas" w:cs="Consolas"/>
+          <w:color w:val="646464"/>
+          <w:sz w:val="20"/>
+          <w:szCs w:val="20"/>
+        </w:rPr>
+        <w:t>@</w:t>
+      </w:r>
+      <w:proofErr w:type="spellStart"/>
+      <w:r>
+        <w:rPr>
+          <w:rFonts w:ascii="Consolas" w:hAnsi="Consolas" w:cs="Consolas"/>
+          <w:color w:val="646464"/>
+          <w:sz w:val="20"/>
+          <w:szCs w:val="20"/>
+        </w:rPr>
+        <w:t>RequestMapping</w:t>
+      </w:r>
+      <w:proofErr w:type="spellEnd"/>
+      <w:r>
+        <w:rPr>
+          <w:rFonts w:ascii="Consolas" w:hAnsi="Consolas" w:cs="Consolas"/>
+          <w:color w:val="000000"/>
+          <w:sz w:val="20"/>
+          <w:szCs w:val="20"/>
+        </w:rPr>
+        <w:t>(</w:t>
+      </w:r>
+      <w:proofErr w:type="gramEnd"/>
+      <w:r>
+        <w:rPr>
+          <w:rFonts w:ascii="Consolas" w:hAnsi="Consolas" w:cs="Consolas"/>
+          <w:color w:val="000000"/>
+          <w:sz w:val="20"/>
+          <w:szCs w:val="20"/>
+        </w:rPr>
+        <w:t>value=</w:t>
+      </w:r>
+      <w:r>
+        <w:rPr>
+          <w:rFonts w:ascii="Consolas" w:hAnsi="Consolas" w:cs="Consolas"/>
+          <w:color w:val="2A00FF"/>
+          <w:sz w:val="20"/>
+          <w:szCs w:val="20"/>
+        </w:rPr>
+        <w:t>"/productData.do"</w:t>
+      </w:r>
+      <w:r>
+        <w:rPr>
+          <w:rFonts w:ascii="Consolas" w:hAnsi="Consolas" w:cs="Consolas"/>
+          <w:color w:val="000000"/>
+          <w:sz w:val="20"/>
+          <w:szCs w:val="20"/>
+        </w:rPr>
+        <w:t>, method=</w:t>
+      </w:r>
+      <w:proofErr w:type="spellStart"/>
+      <w:r>
+        <w:rPr>
+          <w:rFonts w:ascii="Consolas" w:hAnsi="Consolas" w:cs="Consolas"/>
+          <w:color w:val="000000"/>
+          <w:sz w:val="20"/>
+          <w:szCs w:val="20"/>
+        </w:rPr>
+        <w:t>RequestMethod.</w:t>
+      </w:r>
+      <w:r>
+        <w:rPr>
+          <w:rFonts w:ascii="Consolas" w:hAnsi="Consolas" w:cs="Consolas"/>
+          <w:b/>
+          <w:bCs/>
+          <w:i/>
+          <w:iCs/>
+          <w:color w:val="0000C0"/>
+          <w:sz w:val="20"/>
+          <w:szCs w:val="20"/>
+        </w:rPr>
+        <w:t>POST</w:t>
+      </w:r>
+      <w:proofErr w:type="spellEnd"/>
+      <w:r>
+        <w:rPr>
+          <w:rFonts w:ascii="Consolas" w:hAnsi="Consolas" w:cs="Consolas"/>
+          <w:color w:val="000000"/>
+          <w:sz w:val="20"/>
+          <w:szCs w:val="20"/>
+        </w:rPr>
+        <w:t>)</w:t>
+      </w:r>
+    </w:p>
+    <w:p>
+      <w:pPr>
+        <w:autoSpaceDE w:val="0"/>
+        <w:autoSpaceDN w:val="0"/>
+        <w:adjustRightInd w:val="0"/>
+        <w:spacing w:after="0" w:line="240" w:lineRule="auto"/>
+        <w:ind w:left="1440"/>
+        <w:rPr>
+          <w:rFonts w:ascii="Consolas" w:hAnsi="Consolas" w:cs="Consolas"/>
+          <w:sz w:val="20"/>
+          <w:szCs w:val="20"/>
+        </w:rPr>
+      </w:pPr>
+      <w:r>
+        <w:rPr>
+          <w:rFonts w:ascii="Consolas" w:hAnsi="Consolas" w:cs="Consolas"/>
+          <w:color w:val="000000"/>
+          <w:sz w:val="20"/>
+          <w:szCs w:val="20"/>
+        </w:rPr>
+        <w:tab/>
+      </w:r>
+      <w:proofErr w:type="gramStart"/>
+      <w:r>
+        <w:rPr>
+          <w:rFonts w:ascii="Consolas" w:hAnsi="Consolas" w:cs="Consolas"/>
+          <w:b/>
+          <w:bCs/>
+          <w:color w:val="7F0055"/>
+          <w:sz w:val="20"/>
+          <w:szCs w:val="20"/>
+        </w:rPr>
+        <w:t>private</w:t>
+      </w:r>
+      <w:proofErr w:type="gramEnd"/>
+      <w:r>
+        <w:rPr>
+          <w:rFonts w:ascii="Consolas" w:hAnsi="Consolas" w:cs="Consolas"/>
+          <w:color w:val="000000"/>
+          <w:sz w:val="20"/>
+          <w:szCs w:val="20"/>
+        </w:rPr>
+        <w:t xml:space="preserve"> </w:t>
+      </w:r>
+      <w:proofErr w:type="spellStart"/>
+      <w:r>
+        <w:rPr>
+          <w:rFonts w:ascii="Consolas" w:hAnsi="Consolas" w:cs="Consolas"/>
+          <w:color w:val="000000"/>
+          <w:sz w:val="20"/>
+          <w:szCs w:val="20"/>
+        </w:rPr>
+        <w:t>ModelAndView</w:t>
+      </w:r>
+      <w:proofErr w:type="spellEnd"/>
+      <w:r>
+        <w:rPr>
+          <w:rFonts w:ascii="Consolas" w:hAnsi="Consolas" w:cs="Consolas"/>
+          <w:color w:val="000000"/>
+          <w:sz w:val="20"/>
+          <w:szCs w:val="20"/>
+        </w:rPr>
+        <w:t xml:space="preserve"> </w:t>
+      </w:r>
+      <w:proofErr w:type="spellStart"/>
+      <w:r>
+        <w:rPr>
+          <w:rFonts w:ascii="Consolas" w:hAnsi="Consolas" w:cs="Consolas"/>
+          <w:color w:val="000000"/>
+          <w:sz w:val="20"/>
+          <w:szCs w:val="20"/>
+        </w:rPr>
+        <w:t>doActions</w:t>
+      </w:r>
+      <w:proofErr w:type="spellEnd"/>
+      <w:r>
+        <w:rPr>
+          <w:rFonts w:ascii="Consolas" w:hAnsi="Consolas" w:cs="Consolas"/>
+          <w:color w:val="000000"/>
+          <w:sz w:val="20"/>
+          <w:szCs w:val="20"/>
+        </w:rPr>
+        <w:t>(</w:t>
+      </w:r>
+      <w:r>
+        <w:rPr>
+          <w:rFonts w:ascii="Consolas" w:hAnsi="Consolas" w:cs="Consolas"/>
+          <w:color w:val="646464"/>
+          <w:sz w:val="20"/>
+          <w:szCs w:val="20"/>
+        </w:rPr>
+        <w:t>@</w:t>
+      </w:r>
+      <w:proofErr w:type="spellStart"/>
+      <w:r>
+        <w:rPr>
+          <w:rFonts w:ascii="Consolas" w:hAnsi="Consolas" w:cs="Consolas"/>
+          <w:color w:val="646464"/>
+          <w:sz w:val="20"/>
+          <w:szCs w:val="20"/>
+        </w:rPr>
+        <w:t>ModelAttribute</w:t>
+      </w:r>
+      <w:proofErr w:type="spellEnd"/>
+      <w:r>
+        <w:rPr>
+          <w:rFonts w:ascii="Consolas" w:hAnsi="Consolas" w:cs="Consolas"/>
+          <w:color w:val="000000"/>
+          <w:sz w:val="20"/>
+          <w:szCs w:val="20"/>
+        </w:rPr>
+        <w:t>(</w:t>
+      </w:r>
+      <w:r>
+        <w:rPr>
+          <w:rFonts w:ascii="Consolas" w:hAnsi="Consolas" w:cs="Consolas"/>
+          <w:color w:val="2A00FF"/>
+          <w:sz w:val="20"/>
+          <w:szCs w:val="20"/>
+        </w:rPr>
+        <w:t>"product"</w:t>
+      </w:r>
+      <w:r>
+        <w:rPr>
+          <w:rFonts w:ascii="Consolas" w:hAnsi="Consolas" w:cs="Consolas"/>
+          <w:color w:val="000000"/>
+          <w:sz w:val="20"/>
+          <w:szCs w:val="20"/>
+        </w:rPr>
+        <w:t xml:space="preserve">) </w:t>
+      </w:r>
+      <w:r>
+        <w:rPr>
+          <w:rFonts w:ascii="Consolas" w:hAnsi="Consolas" w:cs="Consolas"/>
+          <w:color w:val="646464"/>
+          <w:sz w:val="20"/>
+          <w:szCs w:val="20"/>
+        </w:rPr>
+        <w:t>@Valid</w:t>
+      </w:r>
+      <w:r>
+        <w:rPr>
+          <w:rFonts w:ascii="Consolas" w:hAnsi="Consolas" w:cs="Consolas"/>
+          <w:color w:val="000000"/>
+          <w:sz w:val="20"/>
+          <w:szCs w:val="20"/>
+        </w:rPr>
+        <w:t xml:space="preserve"> Product </w:t>
+      </w:r>
+      <w:proofErr w:type="spellStart"/>
+      <w:r>
+        <w:rPr>
+          <w:rFonts w:ascii="Consolas" w:hAnsi="Consolas" w:cs="Consolas"/>
+          <w:color w:val="6A3E3E"/>
+          <w:sz w:val="20"/>
+          <w:szCs w:val="20"/>
+        </w:rPr>
+        <w:t>product</w:t>
+      </w:r>
+      <w:r>
+        <w:rPr>
+          <w:rFonts w:ascii="Consolas" w:hAnsi="Consolas" w:cs="Consolas"/>
+          <w:color w:val="000000"/>
+          <w:sz w:val="20"/>
+          <w:szCs w:val="20"/>
+        </w:rPr>
+        <w:t>,BindingResult</w:t>
+      </w:r>
+      <w:proofErr w:type="spellEnd"/>
+      <w:r>
+        <w:rPr>
+          <w:rFonts w:ascii="Consolas" w:hAnsi="Consolas" w:cs="Consolas"/>
+          <w:color w:val="000000"/>
+          <w:sz w:val="20"/>
+          <w:szCs w:val="20"/>
+        </w:rPr>
+        <w:t xml:space="preserve"> </w:t>
+      </w:r>
+      <w:r>
+        <w:rPr>
+          <w:rFonts w:ascii="Consolas" w:hAnsi="Consolas" w:cs="Consolas"/>
+          <w:color w:val="6A3E3E"/>
+          <w:sz w:val="20"/>
+          <w:szCs w:val="20"/>
+        </w:rPr>
+        <w:t>result</w:t>
+      </w:r>
+      <w:r>
+        <w:rPr>
+          <w:rFonts w:ascii="Consolas" w:hAnsi="Consolas" w:cs="Consolas"/>
+          <w:color w:val="000000"/>
+          <w:sz w:val="20"/>
+          <w:szCs w:val="20"/>
+        </w:rPr>
+        <w:t xml:space="preserve">, </w:t>
+      </w:r>
+      <w:r>
+        <w:rPr>
+          <w:rFonts w:ascii="Consolas" w:hAnsi="Consolas" w:cs="Consolas"/>
+          <w:color w:val="646464"/>
+          <w:sz w:val="20"/>
+          <w:szCs w:val="20"/>
+        </w:rPr>
+        <w:t>@</w:t>
+      </w:r>
+      <w:proofErr w:type="spellStart"/>
+      <w:r>
+        <w:rPr>
+          <w:rFonts w:ascii="Consolas" w:hAnsi="Consolas" w:cs="Consolas"/>
+          <w:color w:val="646464"/>
+          <w:sz w:val="20"/>
+          <w:szCs w:val="20"/>
+        </w:rPr>
+        <w:t>RequestParam</w:t>
+      </w:r>
+      <w:proofErr w:type="spellEnd"/>
+      <w:r>
+        <w:rPr>
+          <w:rFonts w:ascii="Consolas" w:hAnsi="Consolas" w:cs="Consolas"/>
+          <w:color w:val="000000"/>
+          <w:sz w:val="20"/>
+          <w:szCs w:val="20"/>
+        </w:rPr>
+        <w:t xml:space="preserve"> String </w:t>
+      </w:r>
+      <w:r>
+        <w:rPr>
+          <w:rFonts w:ascii="Consolas" w:hAnsi="Consolas" w:cs="Consolas"/>
+          <w:color w:val="6A3E3E"/>
+          <w:sz w:val="20"/>
+          <w:szCs w:val="20"/>
+        </w:rPr>
+        <w:t>action</w:t>
+      </w:r>
+      <w:r>
+        <w:rPr>
+          <w:rFonts w:ascii="Consolas" w:hAnsi="Consolas" w:cs="Consolas"/>
+          <w:color w:val="000000"/>
+          <w:sz w:val="20"/>
+          <w:szCs w:val="20"/>
+        </w:rPr>
+        <w:t>) {</w:t>
+      </w:r>
+    </w:p>
+    <w:p>
+      <w:pPr>
+        <w:autoSpaceDE w:val="0"/>
+        <w:autoSpaceDN w:val="0"/>
+        <w:adjustRightInd w:val="0"/>
+        <w:spacing w:after="0" w:line="240" w:lineRule="auto"/>
+        <w:ind w:left="1440"/>
+        <w:rPr>
+          <w:rFonts w:ascii="Consolas" w:hAnsi="Consolas" w:cs="Consolas"/>
+          <w:sz w:val="20"/>
+          <w:szCs w:val="20"/>
+        </w:rPr>
+      </w:pPr>
+      <w:r>
+        <w:rPr>
+          <w:rFonts w:ascii="Consolas" w:hAnsi="Consolas" w:cs="Consolas"/>
+          <w:color w:val="000000"/>
+          <w:sz w:val="20"/>
+          <w:szCs w:val="20"/>
+        </w:rPr>
+        <w:tab/>
+      </w:r>
+      <w:r>
+        <w:rPr>
+          <w:rFonts w:ascii="Consolas" w:hAnsi="Consolas" w:cs="Consolas"/>
+          <w:color w:val="000000"/>
+          <w:sz w:val="20"/>
+          <w:szCs w:val="20"/>
+        </w:rPr>
+        <w:tab/>
+      </w:r>
+    </w:p>
+    <w:p>
+      <w:pPr>
+        <w:autoSpaceDE w:val="0"/>
+        <w:autoSpaceDN w:val="0"/>
+        <w:adjustRightInd w:val="0"/>
+        <w:spacing w:after="0" w:line="240" w:lineRule="auto"/>
+        <w:ind w:left="1440"/>
+        <w:rPr>
+          <w:rFonts w:ascii="Consolas" w:hAnsi="Consolas" w:cs="Consolas"/>
+          <w:sz w:val="20"/>
+          <w:szCs w:val="20"/>
+        </w:rPr>
+      </w:pPr>
+      <w:r>
+        <w:rPr>
+          <w:rFonts w:ascii="Consolas" w:hAnsi="Consolas" w:cs="Consolas"/>
+          <w:color w:val="000000"/>
+          <w:sz w:val="20"/>
+          <w:szCs w:val="20"/>
+        </w:rPr>
+        <w:tab/>
+      </w:r>
+      <w:r>
+        <w:rPr>
+          <w:rFonts w:ascii="Consolas" w:hAnsi="Consolas" w:cs="Consolas"/>
+          <w:color w:val="000000"/>
+          <w:sz w:val="20"/>
+          <w:szCs w:val="20"/>
+        </w:rPr>
+        <w:tab/>
+        <w:t xml:space="preserve">Product </w:t>
+      </w:r>
+      <w:proofErr w:type="spellStart"/>
+      <w:r>
+        <w:rPr>
+          <w:rFonts w:ascii="Consolas" w:hAnsi="Consolas" w:cs="Consolas"/>
+          <w:color w:val="6A3E3E"/>
+          <w:sz w:val="20"/>
+          <w:szCs w:val="20"/>
+        </w:rPr>
+        <w:t>productResult</w:t>
+      </w:r>
+      <w:proofErr w:type="spellEnd"/>
+      <w:r>
+        <w:rPr>
+          <w:rFonts w:ascii="Consolas" w:hAnsi="Consolas" w:cs="Consolas"/>
+          <w:color w:val="000000"/>
+          <w:sz w:val="20"/>
+          <w:szCs w:val="20"/>
+        </w:rPr>
+        <w:t>=</w:t>
+      </w:r>
+      <w:r>
+        <w:rPr>
+          <w:rFonts w:ascii="Consolas" w:hAnsi="Consolas" w:cs="Consolas"/>
+          <w:b/>
+          <w:bCs/>
+          <w:color w:val="7F0055"/>
+          <w:sz w:val="20"/>
+          <w:szCs w:val="20"/>
+        </w:rPr>
+        <w:t>new</w:t>
+      </w:r>
+      <w:r>
+        <w:rPr>
+          <w:rFonts w:ascii="Consolas" w:hAnsi="Consolas" w:cs="Consolas"/>
+          <w:color w:val="000000"/>
+          <w:sz w:val="20"/>
+          <w:szCs w:val="20"/>
+        </w:rPr>
+        <w:t xml:space="preserve"> </w:t>
+      </w:r>
+      <w:proofErr w:type="gramStart"/>
+      <w:r>
+        <w:rPr>
+          <w:rFonts w:ascii="Consolas" w:hAnsi="Consolas" w:cs="Consolas"/>
+          <w:color w:val="000000"/>
+          <w:sz w:val="20"/>
+          <w:szCs w:val="20"/>
+        </w:rPr>
+        <w:t>Product(</w:t>
+      </w:r>
+      <w:proofErr w:type="gramEnd"/>
+      <w:r>
+        <w:rPr>
+          <w:rFonts w:ascii="Consolas" w:hAnsi="Consolas" w:cs="Consolas"/>
+          <w:color w:val="000000"/>
+          <w:sz w:val="20"/>
+          <w:szCs w:val="20"/>
+        </w:rPr>
+        <w:t>);</w:t>
+      </w:r>
+    </w:p>
+    <w:p>
+      <w:pPr>
+        <w:autoSpaceDE w:val="0"/>
+        <w:autoSpaceDN w:val="0"/>
+        <w:adjustRightInd w:val="0"/>
+        <w:spacing w:after="0" w:line="240" w:lineRule="auto"/>
+        <w:ind w:left="1440"/>
+        <w:rPr>
+          <w:rFonts w:ascii="Consolas" w:hAnsi="Consolas" w:cs="Consolas"/>
+          <w:sz w:val="20"/>
+          <w:szCs w:val="20"/>
+        </w:rPr>
+      </w:pPr>
+      <w:r>
+        <w:rPr>
+          <w:rFonts w:ascii="Consolas" w:hAnsi="Consolas" w:cs="Consolas"/>
+          <w:color w:val="000000"/>
+          <w:sz w:val="20"/>
+          <w:szCs w:val="20"/>
+        </w:rPr>
+        <w:tab/>
+      </w:r>
+      <w:r>
+        <w:rPr>
+          <w:rFonts w:ascii="Consolas" w:hAnsi="Consolas" w:cs="Consolas"/>
+          <w:color w:val="000000"/>
+          <w:sz w:val="20"/>
+          <w:szCs w:val="20"/>
+        </w:rPr>
+        <w:tab/>
+        <w:t xml:space="preserve"> </w:t>
+      </w:r>
+      <w:proofErr w:type="gramStart"/>
+      <w:r>
+        <w:rPr>
+          <w:rFonts w:ascii="Consolas" w:hAnsi="Consolas" w:cs="Consolas"/>
+          <w:b/>
+          <w:bCs/>
+          <w:color w:val="7F0055"/>
+          <w:sz w:val="20"/>
+          <w:szCs w:val="20"/>
+        </w:rPr>
+        <w:t>if</w:t>
+      </w:r>
+      <w:r>
+        <w:rPr>
+          <w:rFonts w:ascii="Consolas" w:hAnsi="Consolas" w:cs="Consolas"/>
+          <w:color w:val="000000"/>
+          <w:sz w:val="20"/>
+          <w:szCs w:val="20"/>
+        </w:rPr>
+        <w:t>(</w:t>
+      </w:r>
+      <w:proofErr w:type="spellStart"/>
+      <w:proofErr w:type="gramEnd"/>
+      <w:r>
+        <w:rPr>
+          <w:rFonts w:ascii="Consolas" w:hAnsi="Consolas" w:cs="Consolas"/>
+          <w:color w:val="6A3E3E"/>
+          <w:sz w:val="20"/>
+          <w:szCs w:val="20"/>
+        </w:rPr>
+        <w:t>result</w:t>
+      </w:r>
+      <w:r>
+        <w:rPr>
+          <w:rFonts w:ascii="Consolas" w:hAnsi="Consolas" w:cs="Consolas"/>
+          <w:color w:val="000000"/>
+          <w:sz w:val="20"/>
+          <w:szCs w:val="20"/>
+        </w:rPr>
+        <w:t>.hasErrors</w:t>
+      </w:r>
+      <w:proofErr w:type="spellEnd"/>
+      <w:r>
+        <w:rPr>
+          <w:rFonts w:ascii="Consolas" w:hAnsi="Consolas" w:cs="Consolas"/>
+          <w:color w:val="000000"/>
+          <w:sz w:val="20"/>
+          <w:szCs w:val="20"/>
+        </w:rPr>
+        <w:t>()) {</w:t>
+      </w:r>
+    </w:p>
+    <w:p>
+      <w:pPr>
+        <w:autoSpaceDE w:val="0"/>
+        <w:autoSpaceDN w:val="0"/>
+        <w:adjustRightInd w:val="0"/>
+        <w:spacing w:after="0" w:line="240" w:lineRule="auto"/>
+        <w:ind w:left="1440"/>
+        <w:rPr>
+          <w:rFonts w:ascii="Consolas" w:hAnsi="Consolas" w:cs="Consolas"/>
+          <w:sz w:val="20"/>
+          <w:szCs w:val="20"/>
+        </w:rPr>
+      </w:pPr>
+      <w:r>
+        <w:rPr>
+          <w:rFonts w:ascii="Consolas" w:hAnsi="Consolas" w:cs="Consolas"/>
+          <w:color w:val="000000"/>
+          <w:sz w:val="20"/>
+          <w:szCs w:val="20"/>
+        </w:rPr>
+        <w:tab/>
+      </w:r>
+      <w:r>
+        <w:rPr>
+          <w:rFonts w:ascii="Consolas" w:hAnsi="Consolas" w:cs="Consolas"/>
+          <w:color w:val="000000"/>
+          <w:sz w:val="20"/>
+          <w:szCs w:val="20"/>
+        </w:rPr>
+        <w:tab/>
+      </w:r>
+      <w:r>
+        <w:rPr>
+          <w:rFonts w:ascii="Consolas" w:hAnsi="Consolas" w:cs="Consolas"/>
+          <w:color w:val="000000"/>
+          <w:sz w:val="20"/>
+          <w:szCs w:val="20"/>
+        </w:rPr>
+        <w:tab/>
+        <w:t xml:space="preserve"> </w:t>
+      </w:r>
+      <w:proofErr w:type="spellStart"/>
+      <w:r>
+        <w:rPr>
+          <w:rFonts w:ascii="Consolas" w:hAnsi="Consolas" w:cs="Consolas"/>
+          <w:color w:val="000000"/>
+          <w:sz w:val="20"/>
+          <w:szCs w:val="20"/>
+        </w:rPr>
+        <w:t>ModelAndView</w:t>
+      </w:r>
+      <w:proofErr w:type="spellEnd"/>
+      <w:r>
+        <w:rPr>
+          <w:rFonts w:ascii="Consolas" w:hAnsi="Consolas" w:cs="Consolas"/>
+          <w:color w:val="000000"/>
+          <w:sz w:val="20"/>
+          <w:szCs w:val="20"/>
+        </w:rPr>
+        <w:t xml:space="preserve"> </w:t>
+      </w:r>
+      <w:r>
+        <w:rPr>
+          <w:rFonts w:ascii="Consolas" w:hAnsi="Consolas" w:cs="Consolas"/>
+          <w:color w:val="6A3E3E"/>
+          <w:sz w:val="20"/>
+          <w:szCs w:val="20"/>
+        </w:rPr>
+        <w:t>model1</w:t>
+      </w:r>
+      <w:r>
+        <w:rPr>
+          <w:rFonts w:ascii="Consolas" w:hAnsi="Consolas" w:cs="Consolas"/>
+          <w:color w:val="000000"/>
+          <w:sz w:val="20"/>
+          <w:szCs w:val="20"/>
+        </w:rPr>
+        <w:t xml:space="preserve"> =</w:t>
+      </w:r>
+      <w:r>
+        <w:rPr>
+          <w:rFonts w:ascii="Consolas" w:hAnsi="Consolas" w:cs="Consolas"/>
+          <w:b/>
+          <w:bCs/>
+          <w:color w:val="7F0055"/>
+          <w:sz w:val="20"/>
+          <w:szCs w:val="20"/>
+        </w:rPr>
+        <w:t>new</w:t>
+      </w:r>
+      <w:r>
+        <w:rPr>
+          <w:rFonts w:ascii="Consolas" w:hAnsi="Consolas" w:cs="Consolas"/>
+          <w:color w:val="000000"/>
+          <w:sz w:val="20"/>
+          <w:szCs w:val="20"/>
+        </w:rPr>
+        <w:t xml:space="preserve"> </w:t>
+      </w:r>
+      <w:proofErr w:type="spellStart"/>
+      <w:proofErr w:type="gramStart"/>
+      <w:r>
+        <w:rPr>
+          <w:rFonts w:ascii="Consolas" w:hAnsi="Consolas" w:cs="Consolas"/>
+          <w:color w:val="000000"/>
+          <w:sz w:val="20"/>
+          <w:szCs w:val="20"/>
+        </w:rPr>
+        <w:t>ModelAndView</w:t>
+      </w:r>
+      <w:proofErr w:type="spellEnd"/>
+      <w:r>
+        <w:rPr>
+          <w:rFonts w:ascii="Consolas" w:hAnsi="Consolas" w:cs="Consolas"/>
+          <w:color w:val="000000"/>
+          <w:sz w:val="20"/>
+          <w:szCs w:val="20"/>
+        </w:rPr>
+        <w:t>(</w:t>
+      </w:r>
+      <w:proofErr w:type="gramEnd"/>
+      <w:r>
+        <w:rPr>
+          <w:rFonts w:ascii="Consolas" w:hAnsi="Consolas" w:cs="Consolas"/>
+          <w:color w:val="2A00FF"/>
+          <w:sz w:val="20"/>
+          <w:szCs w:val="20"/>
+        </w:rPr>
+        <w:t>"page"</w:t>
+      </w:r>
+      <w:r>
+        <w:rPr>
+          <w:rFonts w:ascii="Consolas" w:hAnsi="Consolas" w:cs="Consolas"/>
+          <w:color w:val="000000"/>
+          <w:sz w:val="20"/>
+          <w:szCs w:val="20"/>
+        </w:rPr>
+        <w:t>);</w:t>
+      </w:r>
+    </w:p>
+    <w:p>
+      <w:pPr>
+        <w:autoSpaceDE w:val="0"/>
+        <w:autoSpaceDN w:val="0"/>
+        <w:adjustRightInd w:val="0"/>
+        <w:spacing w:after="0" w:line="240" w:lineRule="auto"/>
+        <w:ind w:left="1440"/>
+        <w:rPr>
+          <w:rFonts w:ascii="Consolas" w:hAnsi="Consolas" w:cs="Consolas"/>
+          <w:sz w:val="20"/>
+          <w:szCs w:val="20"/>
+        </w:rPr>
+      </w:pPr>
+      <w:r>
+        <w:rPr>
+          <w:rFonts w:ascii="Consolas" w:hAnsi="Consolas" w:cs="Consolas"/>
+          <w:color w:val="000000"/>
+          <w:sz w:val="20"/>
+          <w:szCs w:val="20"/>
+        </w:rPr>
+        <w:lastRenderedPageBreak/>
+        <w:tab/>
+      </w:r>
+      <w:r>
+        <w:rPr>
+          <w:rFonts w:ascii="Consolas" w:hAnsi="Consolas" w:cs="Consolas"/>
+          <w:color w:val="000000"/>
+          <w:sz w:val="20"/>
+          <w:szCs w:val="20"/>
+        </w:rPr>
+        <w:tab/>
+      </w:r>
+      <w:r>
+        <w:rPr>
+          <w:rFonts w:ascii="Consolas" w:hAnsi="Consolas" w:cs="Consolas"/>
+          <w:color w:val="000000"/>
+          <w:sz w:val="20"/>
+          <w:szCs w:val="20"/>
+        </w:rPr>
+        <w:tab/>
+      </w:r>
+      <w:r>
+        <w:rPr>
+          <w:rFonts w:ascii="Consolas" w:hAnsi="Consolas" w:cs="Consolas"/>
+          <w:color w:val="000000"/>
+          <w:sz w:val="20"/>
+          <w:szCs w:val="20"/>
+        </w:rPr>
+        <w:tab/>
+      </w:r>
+      <w:proofErr w:type="gramStart"/>
+      <w:r>
+        <w:rPr>
+          <w:rFonts w:ascii="Consolas" w:hAnsi="Consolas" w:cs="Consolas"/>
+          <w:color w:val="6A3E3E"/>
+          <w:sz w:val="20"/>
+          <w:szCs w:val="20"/>
+        </w:rPr>
+        <w:t>model1</w:t>
+      </w:r>
+      <w:r>
+        <w:rPr>
+          <w:rFonts w:ascii="Consolas" w:hAnsi="Consolas" w:cs="Consolas"/>
+          <w:color w:val="000000"/>
+          <w:sz w:val="20"/>
+          <w:szCs w:val="20"/>
+        </w:rPr>
+        <w:t>.addObject(</w:t>
+      </w:r>
+      <w:proofErr w:type="gramEnd"/>
+      <w:r>
+        <w:rPr>
+          <w:rFonts w:ascii="Consolas" w:hAnsi="Consolas" w:cs="Consolas"/>
+          <w:color w:val="2A00FF"/>
+          <w:sz w:val="20"/>
+          <w:szCs w:val="20"/>
+        </w:rPr>
+        <w:t>"</w:t>
+      </w:r>
+      <w:proofErr w:type="spellStart"/>
+      <w:r>
+        <w:rPr>
+          <w:rFonts w:ascii="Consolas" w:hAnsi="Consolas" w:cs="Consolas"/>
+          <w:color w:val="2A00FF"/>
+          <w:sz w:val="20"/>
+          <w:szCs w:val="20"/>
+        </w:rPr>
+        <w:t>title"</w:t>
+      </w:r>
+      <w:r>
+        <w:rPr>
+          <w:rFonts w:ascii="Consolas" w:hAnsi="Consolas" w:cs="Consolas"/>
+          <w:color w:val="000000"/>
+          <w:sz w:val="20"/>
+          <w:szCs w:val="20"/>
+        </w:rPr>
+        <w:t>,</w:t>
+      </w:r>
+      <w:r>
+        <w:rPr>
+          <w:rFonts w:ascii="Consolas" w:hAnsi="Consolas" w:cs="Consolas"/>
+          <w:color w:val="2A00FF"/>
+          <w:sz w:val="20"/>
+          <w:szCs w:val="20"/>
+        </w:rPr>
+        <w:t>"Product</w:t>
+      </w:r>
+      <w:proofErr w:type="spellEnd"/>
+      <w:r>
+        <w:rPr>
+          <w:rFonts w:ascii="Consolas" w:hAnsi="Consolas" w:cs="Consolas"/>
+          <w:color w:val="2A00FF"/>
+          <w:sz w:val="20"/>
+          <w:szCs w:val="20"/>
+        </w:rPr>
+        <w:t xml:space="preserve"> Management"</w:t>
+      </w:r>
+      <w:r>
+        <w:rPr>
+          <w:rFonts w:ascii="Consolas" w:hAnsi="Consolas" w:cs="Consolas"/>
+          <w:color w:val="000000"/>
+          <w:sz w:val="20"/>
+          <w:szCs w:val="20"/>
+        </w:rPr>
+        <w:t>);</w:t>
+      </w:r>
+    </w:p>
+    <w:p>
+      <w:pPr>
+        <w:autoSpaceDE w:val="0"/>
+        <w:autoSpaceDN w:val="0"/>
+        <w:adjustRightInd w:val="0"/>
+        <w:spacing w:after="0" w:line="240" w:lineRule="auto"/>
+        <w:ind w:left="1440"/>
+        <w:rPr>
+          <w:rFonts w:ascii="Consolas" w:hAnsi="Consolas" w:cs="Consolas"/>
+          <w:sz w:val="20"/>
+          <w:szCs w:val="20"/>
+        </w:rPr>
+      </w:pPr>
+      <w:r>
+        <w:rPr>
+          <w:rFonts w:ascii="Consolas" w:hAnsi="Consolas" w:cs="Consolas"/>
+          <w:color w:val="000000"/>
+          <w:sz w:val="20"/>
+          <w:szCs w:val="20"/>
+        </w:rPr>
+        <w:tab/>
+      </w:r>
+      <w:r>
+        <w:rPr>
+          <w:rFonts w:ascii="Consolas" w:hAnsi="Consolas" w:cs="Consolas"/>
+          <w:color w:val="000000"/>
+          <w:sz w:val="20"/>
+          <w:szCs w:val="20"/>
+        </w:rPr>
+        <w:tab/>
+      </w:r>
+      <w:r>
+        <w:rPr>
+          <w:rFonts w:ascii="Consolas" w:hAnsi="Consolas" w:cs="Consolas"/>
+          <w:color w:val="000000"/>
+          <w:sz w:val="20"/>
+          <w:szCs w:val="20"/>
+        </w:rPr>
+        <w:tab/>
+      </w:r>
+      <w:r>
+        <w:rPr>
+          <w:rFonts w:ascii="Consolas" w:hAnsi="Consolas" w:cs="Consolas"/>
+          <w:color w:val="000000"/>
+          <w:sz w:val="20"/>
+          <w:szCs w:val="20"/>
+        </w:rPr>
+        <w:tab/>
+      </w:r>
+      <w:proofErr w:type="gramStart"/>
+      <w:r>
+        <w:rPr>
+          <w:rFonts w:ascii="Consolas" w:hAnsi="Consolas" w:cs="Consolas"/>
+          <w:color w:val="6A3E3E"/>
+          <w:sz w:val="20"/>
+          <w:szCs w:val="20"/>
+        </w:rPr>
+        <w:t>model1</w:t>
+      </w:r>
+      <w:r>
+        <w:rPr>
+          <w:rFonts w:ascii="Consolas" w:hAnsi="Consolas" w:cs="Consolas"/>
+          <w:color w:val="000000"/>
+          <w:sz w:val="20"/>
+          <w:szCs w:val="20"/>
+        </w:rPr>
+        <w:t>.addObject(</w:t>
+      </w:r>
+      <w:proofErr w:type="gramEnd"/>
+      <w:r>
+        <w:rPr>
+          <w:rFonts w:ascii="Consolas" w:hAnsi="Consolas" w:cs="Consolas"/>
+          <w:color w:val="2A00FF"/>
+          <w:sz w:val="20"/>
+          <w:szCs w:val="20"/>
+        </w:rPr>
+        <w:t>"</w:t>
+      </w:r>
+      <w:proofErr w:type="spellStart"/>
+      <w:r>
+        <w:rPr>
+          <w:rFonts w:ascii="Consolas" w:hAnsi="Consolas" w:cs="Consolas"/>
+          <w:color w:val="2A00FF"/>
+          <w:sz w:val="20"/>
+          <w:szCs w:val="20"/>
+        </w:rPr>
+        <w:t>userClickProductCRUD</w:t>
+      </w:r>
+      <w:proofErr w:type="spellEnd"/>
+      <w:r>
+        <w:rPr>
+          <w:rFonts w:ascii="Consolas" w:hAnsi="Consolas" w:cs="Consolas"/>
+          <w:color w:val="2A00FF"/>
+          <w:sz w:val="20"/>
+          <w:szCs w:val="20"/>
+        </w:rPr>
+        <w:t>"</w:t>
+      </w:r>
+      <w:r>
+        <w:rPr>
+          <w:rFonts w:ascii="Consolas" w:hAnsi="Consolas" w:cs="Consolas"/>
+          <w:color w:val="000000"/>
+          <w:sz w:val="20"/>
+          <w:szCs w:val="20"/>
+        </w:rPr>
+        <w:t>,</w:t>
+      </w:r>
+      <w:r>
+        <w:rPr>
+          <w:rFonts w:ascii="Consolas" w:hAnsi="Consolas" w:cs="Consolas"/>
+          <w:color w:val="2A00FF"/>
+          <w:sz w:val="20"/>
+          <w:szCs w:val="20"/>
+        </w:rPr>
+        <w:t>"true"</w:t>
+      </w:r>
+      <w:r>
+        <w:rPr>
+          <w:rFonts w:ascii="Consolas" w:hAnsi="Consolas" w:cs="Consolas"/>
+          <w:color w:val="000000"/>
+          <w:sz w:val="20"/>
+          <w:szCs w:val="20"/>
+        </w:rPr>
+        <w:t>);</w:t>
+      </w:r>
+    </w:p>
+    <w:p>
+      <w:pPr>
+        <w:autoSpaceDE w:val="0"/>
+        <w:autoSpaceDN w:val="0"/>
+        <w:adjustRightInd w:val="0"/>
+        <w:spacing w:after="0" w:line="240" w:lineRule="auto"/>
+        <w:ind w:left="1440"/>
+        <w:rPr>
+          <w:rFonts w:ascii="Consolas" w:hAnsi="Consolas" w:cs="Consolas"/>
+          <w:sz w:val="20"/>
+          <w:szCs w:val="20"/>
+        </w:rPr>
+      </w:pPr>
+      <w:r>
+        <w:rPr>
+          <w:rFonts w:ascii="Consolas" w:hAnsi="Consolas" w:cs="Consolas"/>
+          <w:color w:val="000000"/>
+          <w:sz w:val="20"/>
+          <w:szCs w:val="20"/>
+        </w:rPr>
+        <w:t xml:space="preserve">             </w:t>
+      </w:r>
+      <w:proofErr w:type="gramStart"/>
+      <w:r>
+        <w:rPr>
+          <w:rFonts w:ascii="Consolas" w:hAnsi="Consolas" w:cs="Consolas"/>
+          <w:b/>
+          <w:bCs/>
+          <w:color w:val="7F0055"/>
+          <w:sz w:val="20"/>
+          <w:szCs w:val="20"/>
+        </w:rPr>
+        <w:t>return</w:t>
+      </w:r>
+      <w:proofErr w:type="gramEnd"/>
+      <w:r>
+        <w:rPr>
+          <w:rFonts w:ascii="Consolas" w:hAnsi="Consolas" w:cs="Consolas"/>
+          <w:color w:val="000000"/>
+          <w:sz w:val="20"/>
+          <w:szCs w:val="20"/>
+        </w:rPr>
+        <w:t xml:space="preserve"> </w:t>
+      </w:r>
+      <w:r>
+        <w:rPr>
+          <w:rFonts w:ascii="Consolas" w:hAnsi="Consolas" w:cs="Consolas"/>
+          <w:color w:val="6A3E3E"/>
+          <w:sz w:val="20"/>
+          <w:szCs w:val="20"/>
+        </w:rPr>
+        <w:t>model1</w:t>
+      </w:r>
+      <w:r>
+        <w:rPr>
+          <w:rFonts w:ascii="Consolas" w:hAnsi="Consolas" w:cs="Consolas"/>
+          <w:color w:val="000000"/>
+          <w:sz w:val="20"/>
+          <w:szCs w:val="20"/>
+        </w:rPr>
+        <w:t>;</w:t>
+      </w:r>
+    </w:p>
+    <w:p>
+      <w:pPr>
+        <w:autoSpaceDE w:val="0"/>
+        <w:autoSpaceDN w:val="0"/>
+        <w:adjustRightInd w:val="0"/>
+        <w:spacing w:after="0" w:line="240" w:lineRule="auto"/>
+        <w:ind w:left="1440"/>
+        <w:rPr>
+          <w:rFonts w:ascii="Consolas" w:hAnsi="Consolas" w:cs="Consolas"/>
+          <w:sz w:val="20"/>
+          <w:szCs w:val="20"/>
+        </w:rPr>
+      </w:pPr>
+      <w:r>
+        <w:rPr>
+          <w:rFonts w:ascii="Consolas" w:hAnsi="Consolas" w:cs="Consolas"/>
+          <w:color w:val="000000"/>
+          <w:sz w:val="20"/>
+          <w:szCs w:val="20"/>
+        </w:rPr>
+        <w:t xml:space="preserve">     }</w:t>
+      </w:r>
+    </w:p>
+    <w:p>
+      <w:pPr>
+        <w:autoSpaceDE w:val="0"/>
+        <w:autoSpaceDN w:val="0"/>
+        <w:adjustRightInd w:val="0"/>
+        <w:spacing w:after="0" w:line="240" w:lineRule="auto"/>
+        <w:ind w:left="1440"/>
+        <w:rPr>
+          <w:rFonts w:ascii="Consolas" w:hAnsi="Consolas" w:cs="Consolas"/>
+          <w:sz w:val="20"/>
+          <w:szCs w:val="20"/>
+        </w:rPr>
+      </w:pPr>
+      <w:r>
+        <w:rPr>
+          <w:rFonts w:ascii="Consolas" w:hAnsi="Consolas" w:cs="Consolas"/>
+          <w:color w:val="000000"/>
+          <w:sz w:val="20"/>
+          <w:szCs w:val="20"/>
+        </w:rPr>
+        <w:tab/>
+      </w:r>
+      <w:r>
+        <w:rPr>
+          <w:rFonts w:ascii="Consolas" w:hAnsi="Consolas" w:cs="Consolas"/>
+          <w:color w:val="000000"/>
+          <w:sz w:val="20"/>
+          <w:szCs w:val="20"/>
+        </w:rPr>
+        <w:tab/>
+      </w:r>
+      <w:proofErr w:type="gramStart"/>
+      <w:r>
+        <w:rPr>
+          <w:rFonts w:ascii="Consolas" w:hAnsi="Consolas" w:cs="Consolas"/>
+          <w:b/>
+          <w:bCs/>
+          <w:color w:val="7F0055"/>
+          <w:sz w:val="20"/>
+          <w:szCs w:val="20"/>
+        </w:rPr>
+        <w:t>switch</w:t>
+      </w:r>
+      <w:r>
+        <w:rPr>
+          <w:rFonts w:ascii="Consolas" w:hAnsi="Consolas" w:cs="Consolas"/>
+          <w:color w:val="000000"/>
+          <w:sz w:val="20"/>
+          <w:szCs w:val="20"/>
+        </w:rPr>
+        <w:t>(</w:t>
+      </w:r>
+      <w:proofErr w:type="spellStart"/>
+      <w:proofErr w:type="gramEnd"/>
+      <w:r>
+        <w:rPr>
+          <w:rFonts w:ascii="Consolas" w:hAnsi="Consolas" w:cs="Consolas"/>
+          <w:color w:val="6A3E3E"/>
+          <w:sz w:val="20"/>
+          <w:szCs w:val="20"/>
+        </w:rPr>
+        <w:t>action</w:t>
+      </w:r>
+      <w:r>
+        <w:rPr>
+          <w:rFonts w:ascii="Consolas" w:hAnsi="Consolas" w:cs="Consolas"/>
+          <w:color w:val="000000"/>
+          <w:sz w:val="20"/>
+          <w:szCs w:val="20"/>
+        </w:rPr>
+        <w:t>.toLowerCase</w:t>
+      </w:r>
+      <w:proofErr w:type="spellEnd"/>
+      <w:r>
+        <w:rPr>
+          <w:rFonts w:ascii="Consolas" w:hAnsi="Consolas" w:cs="Consolas"/>
+          <w:color w:val="000000"/>
+          <w:sz w:val="20"/>
+          <w:szCs w:val="20"/>
+        </w:rPr>
+        <w:t>()){</w:t>
+      </w:r>
+    </w:p>
+    <w:p>
+      <w:pPr>
+        <w:autoSpaceDE w:val="0"/>
+        <w:autoSpaceDN w:val="0"/>
+        <w:adjustRightInd w:val="0"/>
+        <w:spacing w:after="0" w:line="240" w:lineRule="auto"/>
+        <w:ind w:left="1440"/>
+        <w:rPr>
+          <w:rFonts w:ascii="Consolas" w:hAnsi="Consolas" w:cs="Consolas"/>
+          <w:sz w:val="20"/>
+          <w:szCs w:val="20"/>
+        </w:rPr>
+      </w:pPr>
+      <w:r>
+        <w:rPr>
+          <w:rFonts w:ascii="Consolas" w:hAnsi="Consolas" w:cs="Consolas"/>
+          <w:color w:val="000000"/>
+          <w:sz w:val="20"/>
+          <w:szCs w:val="20"/>
+        </w:rPr>
+        <w:tab/>
+      </w:r>
+      <w:r>
+        <w:rPr>
+          <w:rFonts w:ascii="Consolas" w:hAnsi="Consolas" w:cs="Consolas"/>
+          <w:color w:val="000000"/>
+          <w:sz w:val="20"/>
+          <w:szCs w:val="20"/>
+        </w:rPr>
+        <w:tab/>
+      </w:r>
+      <w:r>
+        <w:rPr>
+          <w:rFonts w:ascii="Consolas" w:hAnsi="Consolas" w:cs="Consolas"/>
+          <w:color w:val="000000"/>
+          <w:sz w:val="20"/>
+          <w:szCs w:val="20"/>
+        </w:rPr>
+        <w:tab/>
+      </w:r>
+      <w:proofErr w:type="gramStart"/>
+      <w:r>
+        <w:rPr>
+          <w:rFonts w:ascii="Consolas" w:hAnsi="Consolas" w:cs="Consolas"/>
+          <w:b/>
+          <w:bCs/>
+          <w:color w:val="7F0055"/>
+          <w:sz w:val="20"/>
+          <w:szCs w:val="20"/>
+        </w:rPr>
+        <w:t>case</w:t>
+      </w:r>
+      <w:proofErr w:type="gramEnd"/>
+      <w:r>
+        <w:rPr>
+          <w:rFonts w:ascii="Consolas" w:hAnsi="Consolas" w:cs="Consolas"/>
+          <w:color w:val="000000"/>
+          <w:sz w:val="20"/>
+          <w:szCs w:val="20"/>
+        </w:rPr>
+        <w:t xml:space="preserve"> </w:t>
+      </w:r>
+      <w:r>
+        <w:rPr>
+          <w:rFonts w:ascii="Consolas" w:hAnsi="Consolas" w:cs="Consolas"/>
+          <w:color w:val="2A00FF"/>
+          <w:sz w:val="20"/>
+          <w:szCs w:val="20"/>
+        </w:rPr>
+        <w:t>"add"</w:t>
+      </w:r>
+      <w:r>
+        <w:rPr>
+          <w:rFonts w:ascii="Consolas" w:hAnsi="Consolas" w:cs="Consolas"/>
+          <w:color w:val="000000"/>
+          <w:sz w:val="20"/>
+          <w:szCs w:val="20"/>
+        </w:rPr>
+        <w:t>:</w:t>
+      </w:r>
+    </w:p>
+    <w:p>
+      <w:pPr>
+        <w:autoSpaceDE w:val="0"/>
+        <w:autoSpaceDN w:val="0"/>
+        <w:adjustRightInd w:val="0"/>
+        <w:spacing w:after="0" w:line="240" w:lineRule="auto"/>
+        <w:ind w:left="1440"/>
+        <w:rPr>
+          <w:rFonts w:ascii="Consolas" w:hAnsi="Consolas" w:cs="Consolas"/>
+          <w:sz w:val="20"/>
+          <w:szCs w:val="20"/>
+        </w:rPr>
+      </w:pPr>
+      <w:r>
+        <w:rPr>
+          <w:rFonts w:ascii="Consolas" w:hAnsi="Consolas" w:cs="Consolas"/>
+          <w:color w:val="000000"/>
+          <w:sz w:val="20"/>
+          <w:szCs w:val="20"/>
+        </w:rPr>
+        <w:tab/>
+      </w:r>
+      <w:r>
+        <w:rPr>
+          <w:rFonts w:ascii="Consolas" w:hAnsi="Consolas" w:cs="Consolas"/>
+          <w:color w:val="000000"/>
+          <w:sz w:val="20"/>
+          <w:szCs w:val="20"/>
+        </w:rPr>
+        <w:tab/>
+      </w:r>
+      <w:r>
+        <w:rPr>
+          <w:rFonts w:ascii="Consolas" w:hAnsi="Consolas" w:cs="Consolas"/>
+          <w:color w:val="000000"/>
+          <w:sz w:val="20"/>
+          <w:szCs w:val="20"/>
+        </w:rPr>
+        <w:tab/>
+      </w:r>
+      <w:r>
+        <w:rPr>
+          <w:rFonts w:ascii="Consolas" w:hAnsi="Consolas" w:cs="Consolas"/>
+          <w:color w:val="000000"/>
+          <w:sz w:val="20"/>
+          <w:szCs w:val="20"/>
+        </w:rPr>
+        <w:tab/>
+      </w:r>
+      <w:proofErr w:type="spellStart"/>
+      <w:proofErr w:type="gramStart"/>
+      <w:r>
+        <w:rPr>
+          <w:rFonts w:ascii="Consolas" w:hAnsi="Consolas" w:cs="Consolas"/>
+          <w:color w:val="0000C0"/>
+          <w:sz w:val="20"/>
+          <w:szCs w:val="20"/>
+        </w:rPr>
+        <w:t>productDAO</w:t>
+      </w:r>
+      <w:r>
+        <w:rPr>
+          <w:rFonts w:ascii="Consolas" w:hAnsi="Consolas" w:cs="Consolas"/>
+          <w:color w:val="000000"/>
+          <w:sz w:val="20"/>
+          <w:szCs w:val="20"/>
+        </w:rPr>
+        <w:t>.addProducts</w:t>
+      </w:r>
+      <w:proofErr w:type="spellEnd"/>
+      <w:r>
+        <w:rPr>
+          <w:rFonts w:ascii="Consolas" w:hAnsi="Consolas" w:cs="Consolas"/>
+          <w:color w:val="000000"/>
+          <w:sz w:val="20"/>
+          <w:szCs w:val="20"/>
+        </w:rPr>
+        <w:t>(</w:t>
+      </w:r>
+      <w:proofErr w:type="gramEnd"/>
+      <w:r>
+        <w:rPr>
+          <w:rFonts w:ascii="Consolas" w:hAnsi="Consolas" w:cs="Consolas"/>
+          <w:color w:val="6A3E3E"/>
+          <w:sz w:val="20"/>
+          <w:szCs w:val="20"/>
+        </w:rPr>
+        <w:t>product</w:t>
+      </w:r>
+      <w:r>
+        <w:rPr>
+          <w:rFonts w:ascii="Consolas" w:hAnsi="Consolas" w:cs="Consolas"/>
+          <w:color w:val="000000"/>
+          <w:sz w:val="20"/>
+          <w:szCs w:val="20"/>
+        </w:rPr>
+        <w:t>);</w:t>
+      </w:r>
+    </w:p>
+    <w:p>
+      <w:pPr>
+        <w:autoSpaceDE w:val="0"/>
+        <w:autoSpaceDN w:val="0"/>
+        <w:adjustRightInd w:val="0"/>
+        <w:spacing w:after="0" w:line="240" w:lineRule="auto"/>
+        <w:ind w:left="1440"/>
+        <w:rPr>
+          <w:rFonts w:ascii="Consolas" w:hAnsi="Consolas" w:cs="Consolas"/>
+          <w:sz w:val="20"/>
+          <w:szCs w:val="20"/>
+        </w:rPr>
+      </w:pPr>
+      <w:r>
+        <w:rPr>
+          <w:rFonts w:ascii="Consolas" w:hAnsi="Consolas" w:cs="Consolas"/>
+          <w:color w:val="000000"/>
+          <w:sz w:val="20"/>
+          <w:szCs w:val="20"/>
+        </w:rPr>
+        <w:tab/>
+      </w:r>
+      <w:r>
+        <w:rPr>
+          <w:rFonts w:ascii="Consolas" w:hAnsi="Consolas" w:cs="Consolas"/>
+          <w:color w:val="000000"/>
+          <w:sz w:val="20"/>
+          <w:szCs w:val="20"/>
+        </w:rPr>
+        <w:tab/>
+      </w:r>
+      <w:r>
+        <w:rPr>
+          <w:rFonts w:ascii="Consolas" w:hAnsi="Consolas" w:cs="Consolas"/>
+          <w:color w:val="000000"/>
+          <w:sz w:val="20"/>
+          <w:szCs w:val="20"/>
+        </w:rPr>
+        <w:tab/>
+      </w:r>
+      <w:r>
+        <w:rPr>
+          <w:rFonts w:ascii="Consolas" w:hAnsi="Consolas" w:cs="Consolas"/>
+          <w:color w:val="000000"/>
+          <w:sz w:val="20"/>
+          <w:szCs w:val="20"/>
+        </w:rPr>
+        <w:tab/>
+      </w:r>
+      <w:proofErr w:type="spellStart"/>
+      <w:proofErr w:type="gramStart"/>
+      <w:r>
+        <w:rPr>
+          <w:rFonts w:ascii="Consolas" w:hAnsi="Consolas" w:cs="Consolas"/>
+          <w:color w:val="6A3E3E"/>
+          <w:sz w:val="20"/>
+          <w:szCs w:val="20"/>
+        </w:rPr>
+        <w:t>productResult</w:t>
+      </w:r>
+      <w:proofErr w:type="spellEnd"/>
+      <w:r>
+        <w:rPr>
+          <w:rFonts w:ascii="Consolas" w:hAnsi="Consolas" w:cs="Consolas"/>
+          <w:color w:val="000000"/>
+          <w:sz w:val="20"/>
+          <w:szCs w:val="20"/>
+        </w:rPr>
+        <w:t>=</w:t>
+      </w:r>
+      <w:proofErr w:type="gramEnd"/>
+      <w:r>
+        <w:rPr>
+          <w:rFonts w:ascii="Consolas" w:hAnsi="Consolas" w:cs="Consolas"/>
+          <w:color w:val="6A3E3E"/>
+          <w:sz w:val="20"/>
+          <w:szCs w:val="20"/>
+        </w:rPr>
+        <w:t>product</w:t>
+      </w:r>
+      <w:r>
+        <w:rPr>
+          <w:rFonts w:ascii="Consolas" w:hAnsi="Consolas" w:cs="Consolas"/>
+          <w:color w:val="000000"/>
+          <w:sz w:val="20"/>
+          <w:szCs w:val="20"/>
+        </w:rPr>
+        <w:t>;</w:t>
+      </w:r>
+    </w:p>
+    <w:p>
+      <w:pPr>
+        <w:autoSpaceDE w:val="0"/>
+        <w:autoSpaceDN w:val="0"/>
+        <w:adjustRightInd w:val="0"/>
+        <w:spacing w:after="0" w:line="240" w:lineRule="auto"/>
+        <w:ind w:left="1440"/>
+        <w:rPr>
+          <w:rFonts w:ascii="Consolas" w:hAnsi="Consolas" w:cs="Consolas"/>
+          <w:sz w:val="20"/>
+          <w:szCs w:val="20"/>
+        </w:rPr>
+      </w:pPr>
+      <w:r>
+        <w:rPr>
+          <w:rFonts w:ascii="Consolas" w:hAnsi="Consolas" w:cs="Consolas"/>
+          <w:color w:val="000000"/>
+          <w:sz w:val="20"/>
+          <w:szCs w:val="20"/>
+        </w:rPr>
+        <w:tab/>
+      </w:r>
+      <w:r>
+        <w:rPr>
+          <w:rFonts w:ascii="Consolas" w:hAnsi="Consolas" w:cs="Consolas"/>
+          <w:color w:val="000000"/>
+          <w:sz w:val="20"/>
+          <w:szCs w:val="20"/>
+        </w:rPr>
+        <w:tab/>
+      </w:r>
+      <w:r>
+        <w:rPr>
+          <w:rFonts w:ascii="Consolas" w:hAnsi="Consolas" w:cs="Consolas"/>
+          <w:color w:val="000000"/>
+          <w:sz w:val="20"/>
+          <w:szCs w:val="20"/>
+        </w:rPr>
+        <w:tab/>
+      </w:r>
+      <w:r>
+        <w:rPr>
+          <w:rFonts w:ascii="Consolas" w:hAnsi="Consolas" w:cs="Consolas"/>
+          <w:color w:val="000000"/>
+          <w:sz w:val="20"/>
+          <w:szCs w:val="20"/>
+        </w:rPr>
+        <w:tab/>
+      </w:r>
+      <w:proofErr w:type="gramStart"/>
+      <w:r>
+        <w:rPr>
+          <w:rFonts w:ascii="Consolas" w:hAnsi="Consolas" w:cs="Consolas"/>
+          <w:b/>
+          <w:bCs/>
+          <w:color w:val="7F0055"/>
+          <w:sz w:val="20"/>
+          <w:szCs w:val="20"/>
+        </w:rPr>
+        <w:t>break</w:t>
+      </w:r>
+      <w:proofErr w:type="gramEnd"/>
+      <w:r>
+        <w:rPr>
+          <w:rFonts w:ascii="Consolas" w:hAnsi="Consolas" w:cs="Consolas"/>
+          <w:color w:val="000000"/>
+          <w:sz w:val="20"/>
+          <w:szCs w:val="20"/>
+        </w:rPr>
+        <w:t>;</w:t>
+      </w:r>
+    </w:p>
+    <w:p>
+      <w:pPr>
+        <w:autoSpaceDE w:val="0"/>
+        <w:autoSpaceDN w:val="0"/>
+        <w:adjustRightInd w:val="0"/>
+        <w:spacing w:after="0" w:line="240" w:lineRule="auto"/>
+        <w:ind w:left="1440"/>
+        <w:rPr>
+          <w:rFonts w:ascii="Consolas" w:hAnsi="Consolas" w:cs="Consolas"/>
+          <w:sz w:val="20"/>
+          <w:szCs w:val="20"/>
+        </w:rPr>
+      </w:pPr>
+      <w:r>
+        <w:rPr>
+          <w:rFonts w:ascii="Consolas" w:hAnsi="Consolas" w:cs="Consolas"/>
+          <w:color w:val="000000"/>
+          <w:sz w:val="20"/>
+          <w:szCs w:val="20"/>
+        </w:rPr>
+        <w:tab/>
+      </w:r>
+      <w:r>
+        <w:rPr>
+          <w:rFonts w:ascii="Consolas" w:hAnsi="Consolas" w:cs="Consolas"/>
+          <w:color w:val="000000"/>
+          <w:sz w:val="20"/>
+          <w:szCs w:val="20"/>
+        </w:rPr>
+        <w:tab/>
+      </w:r>
+      <w:r>
+        <w:rPr>
+          <w:rFonts w:ascii="Consolas" w:hAnsi="Consolas" w:cs="Consolas"/>
+          <w:color w:val="000000"/>
+          <w:sz w:val="20"/>
+          <w:szCs w:val="20"/>
+        </w:rPr>
+        <w:tab/>
+      </w:r>
+      <w:proofErr w:type="gramStart"/>
+      <w:r>
+        <w:rPr>
+          <w:rFonts w:ascii="Consolas" w:hAnsi="Consolas" w:cs="Consolas"/>
+          <w:b/>
+          <w:bCs/>
+          <w:color w:val="7F0055"/>
+          <w:sz w:val="20"/>
+          <w:szCs w:val="20"/>
+        </w:rPr>
+        <w:t>case</w:t>
+      </w:r>
+      <w:proofErr w:type="gramEnd"/>
+      <w:r>
+        <w:rPr>
+          <w:rFonts w:ascii="Consolas" w:hAnsi="Consolas" w:cs="Consolas"/>
+          <w:color w:val="000000"/>
+          <w:sz w:val="20"/>
+          <w:szCs w:val="20"/>
+        </w:rPr>
+        <w:t xml:space="preserve"> </w:t>
+      </w:r>
+      <w:r>
+        <w:rPr>
+          <w:rFonts w:ascii="Consolas" w:hAnsi="Consolas" w:cs="Consolas"/>
+          <w:color w:val="2A00FF"/>
+          <w:sz w:val="20"/>
+          <w:szCs w:val="20"/>
+        </w:rPr>
+        <w:t>"update"</w:t>
+      </w:r>
+      <w:r>
+        <w:rPr>
+          <w:rFonts w:ascii="Consolas" w:hAnsi="Consolas" w:cs="Consolas"/>
+          <w:color w:val="000000"/>
+          <w:sz w:val="20"/>
+          <w:szCs w:val="20"/>
+        </w:rPr>
+        <w:t>:</w:t>
+      </w:r>
+    </w:p>
+    <w:p>
+      <w:pPr>
+        <w:autoSpaceDE w:val="0"/>
+        <w:autoSpaceDN w:val="0"/>
+        <w:adjustRightInd w:val="0"/>
+        <w:spacing w:after="0" w:line="240" w:lineRule="auto"/>
+        <w:ind w:left="1440"/>
+        <w:rPr>
+          <w:rFonts w:ascii="Consolas" w:hAnsi="Consolas" w:cs="Consolas"/>
+          <w:sz w:val="20"/>
+          <w:szCs w:val="20"/>
+        </w:rPr>
+      </w:pPr>
+      <w:r>
+        <w:rPr>
+          <w:rFonts w:ascii="Consolas" w:hAnsi="Consolas" w:cs="Consolas"/>
+          <w:color w:val="000000"/>
+          <w:sz w:val="20"/>
+          <w:szCs w:val="20"/>
+        </w:rPr>
+        <w:tab/>
+      </w:r>
+      <w:r>
+        <w:rPr>
+          <w:rFonts w:ascii="Consolas" w:hAnsi="Consolas" w:cs="Consolas"/>
+          <w:color w:val="000000"/>
+          <w:sz w:val="20"/>
+          <w:szCs w:val="20"/>
+        </w:rPr>
+        <w:tab/>
+      </w:r>
+      <w:r>
+        <w:rPr>
+          <w:rFonts w:ascii="Consolas" w:hAnsi="Consolas" w:cs="Consolas"/>
+          <w:color w:val="000000"/>
+          <w:sz w:val="20"/>
+          <w:szCs w:val="20"/>
+        </w:rPr>
+        <w:tab/>
+      </w:r>
+      <w:r>
+        <w:rPr>
+          <w:rFonts w:ascii="Consolas" w:hAnsi="Consolas" w:cs="Consolas"/>
+          <w:color w:val="000000"/>
+          <w:sz w:val="20"/>
+          <w:szCs w:val="20"/>
+        </w:rPr>
+        <w:tab/>
+      </w:r>
+      <w:proofErr w:type="spellStart"/>
+      <w:proofErr w:type="gramStart"/>
+      <w:r>
+        <w:rPr>
+          <w:rFonts w:ascii="Consolas" w:hAnsi="Consolas" w:cs="Consolas"/>
+          <w:color w:val="0000C0"/>
+          <w:sz w:val="20"/>
+          <w:szCs w:val="20"/>
+        </w:rPr>
+        <w:t>productDAO</w:t>
+      </w:r>
+      <w:r>
+        <w:rPr>
+          <w:rFonts w:ascii="Consolas" w:hAnsi="Consolas" w:cs="Consolas"/>
+          <w:color w:val="000000"/>
+          <w:sz w:val="20"/>
+          <w:szCs w:val="20"/>
+        </w:rPr>
+        <w:t>.updateProducts</w:t>
+      </w:r>
+      <w:proofErr w:type="spellEnd"/>
+      <w:r>
+        <w:rPr>
+          <w:rFonts w:ascii="Consolas" w:hAnsi="Consolas" w:cs="Consolas"/>
+          <w:color w:val="000000"/>
+          <w:sz w:val="20"/>
+          <w:szCs w:val="20"/>
+        </w:rPr>
+        <w:t>(</w:t>
+      </w:r>
+      <w:proofErr w:type="gramEnd"/>
+      <w:r>
+        <w:rPr>
+          <w:rFonts w:ascii="Consolas" w:hAnsi="Consolas" w:cs="Consolas"/>
+          <w:color w:val="6A3E3E"/>
+          <w:sz w:val="20"/>
+          <w:szCs w:val="20"/>
+        </w:rPr>
+        <w:t>product</w:t>
+      </w:r>
+      <w:r>
+        <w:rPr>
+          <w:rFonts w:ascii="Consolas" w:hAnsi="Consolas" w:cs="Consolas"/>
+          <w:color w:val="000000"/>
+          <w:sz w:val="20"/>
+          <w:szCs w:val="20"/>
+        </w:rPr>
+        <w:t>);</w:t>
+      </w:r>
+    </w:p>
+    <w:p>
+      <w:pPr>
+        <w:autoSpaceDE w:val="0"/>
+        <w:autoSpaceDN w:val="0"/>
+        <w:adjustRightInd w:val="0"/>
+        <w:spacing w:after="0" w:line="240" w:lineRule="auto"/>
+        <w:ind w:left="1440"/>
+        <w:rPr>
+          <w:rFonts w:ascii="Consolas" w:hAnsi="Consolas" w:cs="Consolas"/>
+          <w:sz w:val="20"/>
+          <w:szCs w:val="20"/>
+        </w:rPr>
+      </w:pPr>
+      <w:r>
+        <w:rPr>
+          <w:rFonts w:ascii="Consolas" w:hAnsi="Consolas" w:cs="Consolas"/>
+          <w:color w:val="000000"/>
+          <w:sz w:val="20"/>
+          <w:szCs w:val="20"/>
+        </w:rPr>
+        <w:tab/>
+      </w:r>
+      <w:r>
+        <w:rPr>
+          <w:rFonts w:ascii="Consolas" w:hAnsi="Consolas" w:cs="Consolas"/>
+          <w:color w:val="000000"/>
+          <w:sz w:val="20"/>
+          <w:szCs w:val="20"/>
+        </w:rPr>
+        <w:tab/>
+      </w:r>
+      <w:r>
+        <w:rPr>
+          <w:rFonts w:ascii="Consolas" w:hAnsi="Consolas" w:cs="Consolas"/>
+          <w:color w:val="000000"/>
+          <w:sz w:val="20"/>
+          <w:szCs w:val="20"/>
+        </w:rPr>
+        <w:tab/>
+      </w:r>
+      <w:r>
+        <w:rPr>
+          <w:rFonts w:ascii="Consolas" w:hAnsi="Consolas" w:cs="Consolas"/>
+          <w:color w:val="000000"/>
+          <w:sz w:val="20"/>
+          <w:szCs w:val="20"/>
+        </w:rPr>
+        <w:tab/>
+      </w:r>
+      <w:proofErr w:type="spellStart"/>
+      <w:proofErr w:type="gramStart"/>
+      <w:r>
+        <w:rPr>
+          <w:rFonts w:ascii="Consolas" w:hAnsi="Consolas" w:cs="Consolas"/>
+          <w:color w:val="6A3E3E"/>
+          <w:sz w:val="20"/>
+          <w:szCs w:val="20"/>
+        </w:rPr>
+        <w:t>productResult</w:t>
+      </w:r>
+      <w:proofErr w:type="spellEnd"/>
+      <w:r>
+        <w:rPr>
+          <w:rFonts w:ascii="Consolas" w:hAnsi="Consolas" w:cs="Consolas"/>
+          <w:color w:val="000000"/>
+          <w:sz w:val="20"/>
+          <w:szCs w:val="20"/>
+        </w:rPr>
+        <w:t>=</w:t>
+      </w:r>
+      <w:proofErr w:type="gramEnd"/>
+      <w:r>
+        <w:rPr>
+          <w:rFonts w:ascii="Consolas" w:hAnsi="Consolas" w:cs="Consolas"/>
+          <w:color w:val="6A3E3E"/>
+          <w:sz w:val="20"/>
+          <w:szCs w:val="20"/>
+        </w:rPr>
+        <w:t>product</w:t>
+      </w:r>
+      <w:r>
+        <w:rPr>
+          <w:rFonts w:ascii="Consolas" w:hAnsi="Consolas" w:cs="Consolas"/>
+          <w:color w:val="000000"/>
+          <w:sz w:val="20"/>
+          <w:szCs w:val="20"/>
+        </w:rPr>
+        <w:t>;</w:t>
+      </w:r>
+    </w:p>
+    <w:p>
+      <w:pPr>
+        <w:autoSpaceDE w:val="0"/>
+        <w:autoSpaceDN w:val="0"/>
+        <w:adjustRightInd w:val="0"/>
+        <w:spacing w:after="0" w:line="240" w:lineRule="auto"/>
+        <w:ind w:left="1440"/>
+        <w:rPr>
+          <w:rFonts w:ascii="Consolas" w:hAnsi="Consolas" w:cs="Consolas"/>
+          <w:sz w:val="20"/>
+          <w:szCs w:val="20"/>
+        </w:rPr>
+      </w:pPr>
+      <w:r>
+        <w:rPr>
+          <w:rFonts w:ascii="Consolas" w:hAnsi="Consolas" w:cs="Consolas"/>
+          <w:color w:val="000000"/>
+          <w:sz w:val="20"/>
+          <w:szCs w:val="20"/>
+        </w:rPr>
+        <w:tab/>
+      </w:r>
+      <w:r>
+        <w:rPr>
+          <w:rFonts w:ascii="Consolas" w:hAnsi="Consolas" w:cs="Consolas"/>
+          <w:color w:val="000000"/>
+          <w:sz w:val="20"/>
+          <w:szCs w:val="20"/>
+        </w:rPr>
+        <w:tab/>
+      </w:r>
+      <w:r>
+        <w:rPr>
+          <w:rFonts w:ascii="Consolas" w:hAnsi="Consolas" w:cs="Consolas"/>
+          <w:color w:val="000000"/>
+          <w:sz w:val="20"/>
+          <w:szCs w:val="20"/>
+        </w:rPr>
+        <w:tab/>
+      </w:r>
+      <w:r>
+        <w:rPr>
+          <w:rFonts w:ascii="Consolas" w:hAnsi="Consolas" w:cs="Consolas"/>
+          <w:color w:val="000000"/>
+          <w:sz w:val="20"/>
+          <w:szCs w:val="20"/>
+        </w:rPr>
+        <w:tab/>
+      </w:r>
+      <w:proofErr w:type="gramStart"/>
+      <w:r>
+        <w:rPr>
+          <w:rFonts w:ascii="Consolas" w:hAnsi="Consolas" w:cs="Consolas"/>
+          <w:b/>
+          <w:bCs/>
+          <w:color w:val="7F0055"/>
+          <w:sz w:val="20"/>
+          <w:szCs w:val="20"/>
+        </w:rPr>
+        <w:t>break</w:t>
+      </w:r>
+      <w:proofErr w:type="gramEnd"/>
+      <w:r>
+        <w:rPr>
+          <w:rFonts w:ascii="Consolas" w:hAnsi="Consolas" w:cs="Consolas"/>
+          <w:color w:val="000000"/>
+          <w:sz w:val="20"/>
+          <w:szCs w:val="20"/>
+        </w:rPr>
+        <w:t>;</w:t>
+      </w:r>
+    </w:p>
+    <w:p>
+      <w:pPr>
+        <w:autoSpaceDE w:val="0"/>
+        <w:autoSpaceDN w:val="0"/>
+        <w:adjustRightInd w:val="0"/>
+        <w:spacing w:after="0" w:line="240" w:lineRule="auto"/>
+        <w:ind w:left="1440"/>
+        <w:rPr>
+          <w:rFonts w:ascii="Consolas" w:hAnsi="Consolas" w:cs="Consolas"/>
+          <w:sz w:val="20"/>
+          <w:szCs w:val="20"/>
+        </w:rPr>
+      </w:pPr>
+      <w:r>
+        <w:rPr>
+          <w:rFonts w:ascii="Consolas" w:hAnsi="Consolas" w:cs="Consolas"/>
+          <w:color w:val="000000"/>
+          <w:sz w:val="20"/>
+          <w:szCs w:val="20"/>
+        </w:rPr>
+        <w:tab/>
+      </w:r>
+      <w:r>
+        <w:rPr>
+          <w:rFonts w:ascii="Consolas" w:hAnsi="Consolas" w:cs="Consolas"/>
+          <w:color w:val="000000"/>
+          <w:sz w:val="20"/>
+          <w:szCs w:val="20"/>
+        </w:rPr>
+        <w:tab/>
+      </w:r>
+      <w:r>
+        <w:rPr>
+          <w:rFonts w:ascii="Consolas" w:hAnsi="Consolas" w:cs="Consolas"/>
+          <w:color w:val="000000"/>
+          <w:sz w:val="20"/>
+          <w:szCs w:val="20"/>
+        </w:rPr>
+        <w:tab/>
+      </w:r>
+      <w:proofErr w:type="gramStart"/>
+      <w:r>
+        <w:rPr>
+          <w:rFonts w:ascii="Consolas" w:hAnsi="Consolas" w:cs="Consolas"/>
+          <w:b/>
+          <w:bCs/>
+          <w:color w:val="7F0055"/>
+          <w:sz w:val="20"/>
+          <w:szCs w:val="20"/>
+        </w:rPr>
+        <w:t>case</w:t>
+      </w:r>
+      <w:proofErr w:type="gramEnd"/>
+      <w:r>
+        <w:rPr>
+          <w:rFonts w:ascii="Consolas" w:hAnsi="Consolas" w:cs="Consolas"/>
+          <w:color w:val="000000"/>
+          <w:sz w:val="20"/>
+          <w:szCs w:val="20"/>
+        </w:rPr>
+        <w:t xml:space="preserve"> </w:t>
+      </w:r>
+      <w:r>
+        <w:rPr>
+          <w:rFonts w:ascii="Consolas" w:hAnsi="Consolas" w:cs="Consolas"/>
+          <w:color w:val="2A00FF"/>
+          <w:sz w:val="20"/>
+          <w:szCs w:val="20"/>
+        </w:rPr>
+        <w:t>"delete"</w:t>
+      </w:r>
+      <w:r>
+        <w:rPr>
+          <w:rFonts w:ascii="Consolas" w:hAnsi="Consolas" w:cs="Consolas"/>
+          <w:color w:val="000000"/>
+          <w:sz w:val="20"/>
+          <w:szCs w:val="20"/>
+        </w:rPr>
+        <w:t>:</w:t>
+      </w:r>
+    </w:p>
+    <w:p>
+      <w:pPr>
+        <w:autoSpaceDE w:val="0"/>
+        <w:autoSpaceDN w:val="0"/>
+        <w:adjustRightInd w:val="0"/>
+        <w:spacing w:after="0" w:line="240" w:lineRule="auto"/>
+        <w:ind w:left="1440"/>
+        <w:rPr>
+          <w:rFonts w:ascii="Consolas" w:hAnsi="Consolas" w:cs="Consolas"/>
+          <w:sz w:val="20"/>
+          <w:szCs w:val="20"/>
+        </w:rPr>
+      </w:pPr>
+      <w:r>
+        <w:rPr>
+          <w:rFonts w:ascii="Consolas" w:hAnsi="Consolas" w:cs="Consolas"/>
+          <w:color w:val="000000"/>
+          <w:sz w:val="20"/>
+          <w:szCs w:val="20"/>
+        </w:rPr>
+        <w:tab/>
+      </w:r>
+      <w:r>
+        <w:rPr>
+          <w:rFonts w:ascii="Consolas" w:hAnsi="Consolas" w:cs="Consolas"/>
+          <w:color w:val="000000"/>
+          <w:sz w:val="20"/>
+          <w:szCs w:val="20"/>
+        </w:rPr>
+        <w:tab/>
+      </w:r>
+      <w:r>
+        <w:rPr>
+          <w:rFonts w:ascii="Consolas" w:hAnsi="Consolas" w:cs="Consolas"/>
+          <w:color w:val="000000"/>
+          <w:sz w:val="20"/>
+          <w:szCs w:val="20"/>
+        </w:rPr>
+        <w:tab/>
+      </w:r>
+      <w:r>
+        <w:rPr>
+          <w:rFonts w:ascii="Consolas" w:hAnsi="Consolas" w:cs="Consolas"/>
+          <w:color w:val="000000"/>
+          <w:sz w:val="20"/>
+          <w:szCs w:val="20"/>
+        </w:rPr>
+        <w:tab/>
+      </w:r>
+      <w:proofErr w:type="spellStart"/>
+      <w:proofErr w:type="gramStart"/>
+      <w:r>
+        <w:rPr>
+          <w:rFonts w:ascii="Consolas" w:hAnsi="Consolas" w:cs="Consolas"/>
+          <w:color w:val="0000C0"/>
+          <w:sz w:val="20"/>
+          <w:szCs w:val="20"/>
+        </w:rPr>
+        <w:t>productDAO</w:t>
+      </w:r>
+      <w:r>
+        <w:rPr>
+          <w:rFonts w:ascii="Consolas" w:hAnsi="Consolas" w:cs="Consolas"/>
+          <w:color w:val="000000"/>
+          <w:sz w:val="20"/>
+          <w:szCs w:val="20"/>
+        </w:rPr>
+        <w:t>.deleteProducts</w:t>
+      </w:r>
+      <w:proofErr w:type="spellEnd"/>
+      <w:r>
+        <w:rPr>
+          <w:rFonts w:ascii="Consolas" w:hAnsi="Consolas" w:cs="Consolas"/>
+          <w:color w:val="000000"/>
+          <w:sz w:val="20"/>
+          <w:szCs w:val="20"/>
+        </w:rPr>
+        <w:t>(</w:t>
+      </w:r>
+      <w:proofErr w:type="spellStart"/>
+      <w:proofErr w:type="gramEnd"/>
+      <w:r>
+        <w:rPr>
+          <w:rFonts w:ascii="Consolas" w:hAnsi="Consolas" w:cs="Consolas"/>
+          <w:color w:val="6A3E3E"/>
+          <w:sz w:val="20"/>
+          <w:szCs w:val="20"/>
+        </w:rPr>
+        <w:t>product</w:t>
+      </w:r>
+      <w:r>
+        <w:rPr>
+          <w:rFonts w:ascii="Consolas" w:hAnsi="Consolas" w:cs="Consolas"/>
+          <w:color w:val="000000"/>
+          <w:sz w:val="20"/>
+          <w:szCs w:val="20"/>
+        </w:rPr>
+        <w:t>.getProductId</w:t>
+      </w:r>
+      <w:proofErr w:type="spellEnd"/>
+      <w:r>
+        <w:rPr>
+          <w:rFonts w:ascii="Consolas" w:hAnsi="Consolas" w:cs="Consolas"/>
+          <w:color w:val="000000"/>
+          <w:sz w:val="20"/>
+          <w:szCs w:val="20"/>
+        </w:rPr>
+        <w:t>());</w:t>
+      </w:r>
+    </w:p>
+    <w:p>
+      <w:pPr>
+        <w:autoSpaceDE w:val="0"/>
+        <w:autoSpaceDN w:val="0"/>
+        <w:adjustRightInd w:val="0"/>
+        <w:spacing w:after="0" w:line="240" w:lineRule="auto"/>
+        <w:ind w:left="1440"/>
+        <w:rPr>
+          <w:rFonts w:ascii="Consolas" w:hAnsi="Consolas" w:cs="Consolas"/>
+          <w:sz w:val="20"/>
+          <w:szCs w:val="20"/>
+        </w:rPr>
+      </w:pPr>
+      <w:r>
+        <w:rPr>
+          <w:rFonts w:ascii="Consolas" w:hAnsi="Consolas" w:cs="Consolas"/>
+          <w:color w:val="000000"/>
+          <w:sz w:val="20"/>
+          <w:szCs w:val="20"/>
+        </w:rPr>
+        <w:tab/>
+      </w:r>
+      <w:r>
+        <w:rPr>
+          <w:rFonts w:ascii="Consolas" w:hAnsi="Consolas" w:cs="Consolas"/>
+          <w:color w:val="000000"/>
+          <w:sz w:val="20"/>
+          <w:szCs w:val="20"/>
+        </w:rPr>
+        <w:tab/>
+      </w:r>
+      <w:r>
+        <w:rPr>
+          <w:rFonts w:ascii="Consolas" w:hAnsi="Consolas" w:cs="Consolas"/>
+          <w:color w:val="000000"/>
+          <w:sz w:val="20"/>
+          <w:szCs w:val="20"/>
+        </w:rPr>
+        <w:tab/>
+      </w:r>
+      <w:r>
+        <w:rPr>
+          <w:rFonts w:ascii="Consolas" w:hAnsi="Consolas" w:cs="Consolas"/>
+          <w:color w:val="000000"/>
+          <w:sz w:val="20"/>
+          <w:szCs w:val="20"/>
+        </w:rPr>
+        <w:tab/>
+      </w:r>
+      <w:proofErr w:type="spellStart"/>
+      <w:proofErr w:type="gramStart"/>
+      <w:r>
+        <w:rPr>
+          <w:rFonts w:ascii="Consolas" w:hAnsi="Consolas" w:cs="Consolas"/>
+          <w:color w:val="6A3E3E"/>
+          <w:sz w:val="20"/>
+          <w:szCs w:val="20"/>
+        </w:rPr>
+        <w:t>productResult</w:t>
+      </w:r>
+      <w:proofErr w:type="spellEnd"/>
+      <w:r>
+        <w:rPr>
+          <w:rFonts w:ascii="Consolas" w:hAnsi="Consolas" w:cs="Consolas"/>
+          <w:color w:val="000000"/>
+          <w:sz w:val="20"/>
+          <w:szCs w:val="20"/>
+        </w:rPr>
+        <w:t>=</w:t>
+      </w:r>
+      <w:proofErr w:type="gramEnd"/>
+      <w:r>
+        <w:rPr>
+          <w:rFonts w:ascii="Consolas" w:hAnsi="Consolas" w:cs="Consolas"/>
+          <w:color w:val="6A3E3E"/>
+          <w:sz w:val="20"/>
+          <w:szCs w:val="20"/>
+        </w:rPr>
+        <w:t>product</w:t>
+      </w:r>
+      <w:r>
+        <w:rPr>
+          <w:rFonts w:ascii="Consolas" w:hAnsi="Consolas" w:cs="Consolas"/>
+          <w:color w:val="000000"/>
+          <w:sz w:val="20"/>
+          <w:szCs w:val="20"/>
+        </w:rPr>
+        <w:t>;</w:t>
+      </w:r>
+    </w:p>
+    <w:p>
+      <w:pPr>
+        <w:autoSpaceDE w:val="0"/>
+        <w:autoSpaceDN w:val="0"/>
+        <w:adjustRightInd w:val="0"/>
+        <w:spacing w:after="0" w:line="240" w:lineRule="auto"/>
+        <w:ind w:left="1440"/>
+        <w:rPr>
+          <w:rFonts w:ascii="Consolas" w:hAnsi="Consolas" w:cs="Consolas"/>
+          <w:sz w:val="20"/>
+          <w:szCs w:val="20"/>
+        </w:rPr>
+      </w:pPr>
+      <w:r>
+        <w:rPr>
+          <w:rFonts w:ascii="Consolas" w:hAnsi="Consolas" w:cs="Consolas"/>
+          <w:color w:val="000000"/>
+          <w:sz w:val="20"/>
+          <w:szCs w:val="20"/>
+        </w:rPr>
+        <w:tab/>
+      </w:r>
+      <w:r>
+        <w:rPr>
+          <w:rFonts w:ascii="Consolas" w:hAnsi="Consolas" w:cs="Consolas"/>
+          <w:color w:val="000000"/>
+          <w:sz w:val="20"/>
+          <w:szCs w:val="20"/>
+        </w:rPr>
+        <w:tab/>
+      </w:r>
+      <w:r>
+        <w:rPr>
+          <w:rFonts w:ascii="Consolas" w:hAnsi="Consolas" w:cs="Consolas"/>
+          <w:color w:val="000000"/>
+          <w:sz w:val="20"/>
+          <w:szCs w:val="20"/>
+        </w:rPr>
+        <w:tab/>
+      </w:r>
+      <w:r>
+        <w:rPr>
+          <w:rFonts w:ascii="Consolas" w:hAnsi="Consolas" w:cs="Consolas"/>
+          <w:color w:val="000000"/>
+          <w:sz w:val="20"/>
+          <w:szCs w:val="20"/>
+        </w:rPr>
+        <w:tab/>
+      </w:r>
+      <w:proofErr w:type="gramStart"/>
+      <w:r>
+        <w:rPr>
+          <w:rFonts w:ascii="Consolas" w:hAnsi="Consolas" w:cs="Consolas"/>
+          <w:b/>
+          <w:bCs/>
+          <w:color w:val="7F0055"/>
+          <w:sz w:val="20"/>
+          <w:szCs w:val="20"/>
+        </w:rPr>
+        <w:t>break</w:t>
+      </w:r>
+      <w:proofErr w:type="gramEnd"/>
+      <w:r>
+        <w:rPr>
+          <w:rFonts w:ascii="Consolas" w:hAnsi="Consolas" w:cs="Consolas"/>
+          <w:color w:val="000000"/>
+          <w:sz w:val="20"/>
+          <w:szCs w:val="20"/>
+        </w:rPr>
+        <w:t>;</w:t>
+      </w:r>
+    </w:p>
+    <w:p>
+      <w:pPr>
+        <w:autoSpaceDE w:val="0"/>
+        <w:autoSpaceDN w:val="0"/>
+        <w:adjustRightInd w:val="0"/>
+        <w:spacing w:after="0" w:line="240" w:lineRule="auto"/>
+        <w:ind w:left="1440"/>
+        <w:rPr>
+          <w:rFonts w:ascii="Consolas" w:hAnsi="Consolas" w:cs="Consolas"/>
+          <w:sz w:val="20"/>
+          <w:szCs w:val="20"/>
+        </w:rPr>
+      </w:pPr>
+      <w:r>
+        <w:rPr>
+          <w:rFonts w:ascii="Consolas" w:hAnsi="Consolas" w:cs="Consolas"/>
+          <w:color w:val="000000"/>
+          <w:sz w:val="20"/>
+          <w:szCs w:val="20"/>
+        </w:rPr>
+        <w:tab/>
+      </w:r>
+      <w:r>
+        <w:rPr>
+          <w:rFonts w:ascii="Consolas" w:hAnsi="Consolas" w:cs="Consolas"/>
+          <w:color w:val="000000"/>
+          <w:sz w:val="20"/>
+          <w:szCs w:val="20"/>
+        </w:rPr>
+        <w:tab/>
+      </w:r>
+      <w:r>
+        <w:rPr>
+          <w:rFonts w:ascii="Consolas" w:hAnsi="Consolas" w:cs="Consolas"/>
+          <w:color w:val="000000"/>
+          <w:sz w:val="20"/>
+          <w:szCs w:val="20"/>
+        </w:rPr>
+        <w:tab/>
+      </w:r>
+      <w:proofErr w:type="gramStart"/>
+      <w:r>
+        <w:rPr>
+          <w:rFonts w:ascii="Consolas" w:hAnsi="Consolas" w:cs="Consolas"/>
+          <w:b/>
+          <w:bCs/>
+          <w:color w:val="7F0055"/>
+          <w:sz w:val="20"/>
+          <w:szCs w:val="20"/>
+        </w:rPr>
+        <w:t>case</w:t>
+      </w:r>
+      <w:proofErr w:type="gramEnd"/>
+      <w:r>
+        <w:rPr>
+          <w:rFonts w:ascii="Consolas" w:hAnsi="Consolas" w:cs="Consolas"/>
+          <w:color w:val="000000"/>
+          <w:sz w:val="20"/>
+          <w:szCs w:val="20"/>
+        </w:rPr>
+        <w:t xml:space="preserve"> </w:t>
+      </w:r>
+      <w:r>
+        <w:rPr>
+          <w:rFonts w:ascii="Consolas" w:hAnsi="Consolas" w:cs="Consolas"/>
+          <w:color w:val="2A00FF"/>
+          <w:sz w:val="20"/>
+          <w:szCs w:val="20"/>
+        </w:rPr>
+        <w:t>"search"</w:t>
+      </w:r>
+      <w:r>
+        <w:rPr>
+          <w:rFonts w:ascii="Consolas" w:hAnsi="Consolas" w:cs="Consolas"/>
+          <w:color w:val="000000"/>
+          <w:sz w:val="20"/>
+          <w:szCs w:val="20"/>
+        </w:rPr>
+        <w:t>:</w:t>
+      </w:r>
+    </w:p>
+    <w:p>
+      <w:pPr>
+        <w:autoSpaceDE w:val="0"/>
+        <w:autoSpaceDN w:val="0"/>
+        <w:adjustRightInd w:val="0"/>
+        <w:spacing w:after="0" w:line="240" w:lineRule="auto"/>
+        <w:ind w:left="1440"/>
+        <w:rPr>
+          <w:rFonts w:ascii="Consolas" w:hAnsi="Consolas" w:cs="Consolas"/>
+          <w:sz w:val="20"/>
+          <w:szCs w:val="20"/>
+        </w:rPr>
+      </w:pPr>
+      <w:r>
+        <w:rPr>
+          <w:rFonts w:ascii="Consolas" w:hAnsi="Consolas" w:cs="Consolas"/>
+          <w:color w:val="000000"/>
+          <w:sz w:val="20"/>
+          <w:szCs w:val="20"/>
+        </w:rPr>
+        <w:tab/>
+      </w:r>
+      <w:r>
+        <w:rPr>
+          <w:rFonts w:ascii="Consolas" w:hAnsi="Consolas" w:cs="Consolas"/>
+          <w:color w:val="000000"/>
+          <w:sz w:val="20"/>
+          <w:szCs w:val="20"/>
+        </w:rPr>
+        <w:tab/>
+      </w:r>
+      <w:r>
+        <w:rPr>
+          <w:rFonts w:ascii="Consolas" w:hAnsi="Consolas" w:cs="Consolas"/>
+          <w:color w:val="000000"/>
+          <w:sz w:val="20"/>
+          <w:szCs w:val="20"/>
+        </w:rPr>
+        <w:tab/>
+      </w:r>
+      <w:r>
+        <w:rPr>
+          <w:rFonts w:ascii="Consolas" w:hAnsi="Consolas" w:cs="Consolas"/>
+          <w:color w:val="000000"/>
+          <w:sz w:val="20"/>
+          <w:szCs w:val="20"/>
+        </w:rPr>
+        <w:tab/>
+        <w:t xml:space="preserve">Product </w:t>
+      </w:r>
+      <w:proofErr w:type="spellStart"/>
+      <w:r>
+        <w:rPr>
+          <w:rFonts w:ascii="Consolas" w:hAnsi="Consolas" w:cs="Consolas"/>
+          <w:color w:val="6A3E3E"/>
+          <w:sz w:val="20"/>
+          <w:szCs w:val="20"/>
+        </w:rPr>
+        <w:t>searchedProduct</w:t>
+      </w:r>
+      <w:proofErr w:type="spellEnd"/>
+      <w:r>
+        <w:rPr>
+          <w:rFonts w:ascii="Consolas" w:hAnsi="Consolas" w:cs="Consolas"/>
+          <w:color w:val="000000"/>
+          <w:sz w:val="20"/>
+          <w:szCs w:val="20"/>
+        </w:rPr>
+        <w:t>=</w:t>
+      </w:r>
+      <w:proofErr w:type="spellStart"/>
+      <w:proofErr w:type="gramStart"/>
+      <w:r>
+        <w:rPr>
+          <w:rFonts w:ascii="Consolas" w:hAnsi="Consolas" w:cs="Consolas"/>
+          <w:color w:val="0000C0"/>
+          <w:sz w:val="20"/>
+          <w:szCs w:val="20"/>
+        </w:rPr>
+        <w:t>productDAO</w:t>
+      </w:r>
+      <w:r>
+        <w:rPr>
+          <w:rFonts w:ascii="Consolas" w:hAnsi="Consolas" w:cs="Consolas"/>
+          <w:color w:val="000000"/>
+          <w:sz w:val="20"/>
+          <w:szCs w:val="20"/>
+        </w:rPr>
+        <w:t>.getProduct</w:t>
+      </w:r>
+      <w:proofErr w:type="spellEnd"/>
+      <w:r>
+        <w:rPr>
+          <w:rFonts w:ascii="Consolas" w:hAnsi="Consolas" w:cs="Consolas"/>
+          <w:color w:val="000000"/>
+          <w:sz w:val="20"/>
+          <w:szCs w:val="20"/>
+        </w:rPr>
+        <w:t>(</w:t>
+      </w:r>
+      <w:proofErr w:type="spellStart"/>
+      <w:proofErr w:type="gramEnd"/>
+      <w:r>
+        <w:rPr>
+          <w:rFonts w:ascii="Consolas" w:hAnsi="Consolas" w:cs="Consolas"/>
+          <w:color w:val="6A3E3E"/>
+          <w:sz w:val="20"/>
+          <w:szCs w:val="20"/>
+        </w:rPr>
+        <w:t>product</w:t>
+      </w:r>
+      <w:r>
+        <w:rPr>
+          <w:rFonts w:ascii="Consolas" w:hAnsi="Consolas" w:cs="Consolas"/>
+          <w:color w:val="000000"/>
+          <w:sz w:val="20"/>
+          <w:szCs w:val="20"/>
+        </w:rPr>
+        <w:t>.getProductId</w:t>
+      </w:r>
+      <w:proofErr w:type="spellEnd"/>
+      <w:r>
+        <w:rPr>
+          <w:rFonts w:ascii="Consolas" w:hAnsi="Consolas" w:cs="Consolas"/>
+          <w:color w:val="000000"/>
+          <w:sz w:val="20"/>
+          <w:szCs w:val="20"/>
+        </w:rPr>
+        <w:t>());</w:t>
+      </w:r>
+    </w:p>
+    <w:p>
+      <w:pPr>
+        <w:autoSpaceDE w:val="0"/>
+        <w:autoSpaceDN w:val="0"/>
+        <w:adjustRightInd w:val="0"/>
+        <w:spacing w:after="0" w:line="240" w:lineRule="auto"/>
+        <w:ind w:left="1440"/>
+        <w:rPr>
+          <w:rFonts w:ascii="Consolas" w:hAnsi="Consolas" w:cs="Consolas"/>
+          <w:sz w:val="20"/>
+          <w:szCs w:val="20"/>
+        </w:rPr>
+      </w:pPr>
+      <w:r>
+        <w:rPr>
+          <w:rFonts w:ascii="Consolas" w:hAnsi="Consolas" w:cs="Consolas"/>
+          <w:color w:val="000000"/>
+          <w:sz w:val="20"/>
+          <w:szCs w:val="20"/>
+        </w:rPr>
+        <w:tab/>
+      </w:r>
+      <w:r>
+        <w:rPr>
+          <w:rFonts w:ascii="Consolas" w:hAnsi="Consolas" w:cs="Consolas"/>
+          <w:color w:val="000000"/>
+          <w:sz w:val="20"/>
+          <w:szCs w:val="20"/>
+        </w:rPr>
+        <w:tab/>
+      </w:r>
+      <w:r>
+        <w:rPr>
+          <w:rFonts w:ascii="Consolas" w:hAnsi="Consolas" w:cs="Consolas"/>
+          <w:color w:val="000000"/>
+          <w:sz w:val="20"/>
+          <w:szCs w:val="20"/>
+        </w:rPr>
+        <w:tab/>
+      </w:r>
+      <w:r>
+        <w:rPr>
+          <w:rFonts w:ascii="Consolas" w:hAnsi="Consolas" w:cs="Consolas"/>
+          <w:color w:val="000000"/>
+          <w:sz w:val="20"/>
+          <w:szCs w:val="20"/>
+        </w:rPr>
+        <w:tab/>
+      </w:r>
+      <w:proofErr w:type="spellStart"/>
+      <w:proofErr w:type="gramStart"/>
+      <w:r>
+        <w:rPr>
+          <w:rFonts w:ascii="Consolas" w:hAnsi="Consolas" w:cs="Consolas"/>
+          <w:color w:val="6A3E3E"/>
+          <w:sz w:val="20"/>
+          <w:szCs w:val="20"/>
+        </w:rPr>
+        <w:t>productResult</w:t>
+      </w:r>
+      <w:proofErr w:type="spellEnd"/>
+      <w:r>
+        <w:rPr>
+          <w:rFonts w:ascii="Consolas" w:hAnsi="Consolas" w:cs="Consolas"/>
+          <w:color w:val="000000"/>
+          <w:sz w:val="20"/>
+          <w:szCs w:val="20"/>
+        </w:rPr>
+        <w:t>=</w:t>
+      </w:r>
+      <w:proofErr w:type="spellStart"/>
+      <w:proofErr w:type="gramEnd"/>
+      <w:r>
+        <w:rPr>
+          <w:rFonts w:ascii="Consolas" w:hAnsi="Consolas" w:cs="Consolas"/>
+          <w:color w:val="6A3E3E"/>
+          <w:sz w:val="20"/>
+          <w:szCs w:val="20"/>
+        </w:rPr>
+        <w:t>searchedProduct</w:t>
+      </w:r>
+      <w:proofErr w:type="spellEnd"/>
+      <w:r>
+        <w:rPr>
+          <w:rFonts w:ascii="Consolas" w:hAnsi="Consolas" w:cs="Consolas"/>
+          <w:color w:val="000000"/>
+          <w:sz w:val="20"/>
+          <w:szCs w:val="20"/>
+        </w:rPr>
+        <w:t>!=</w:t>
+      </w:r>
+      <w:proofErr w:type="spellStart"/>
+      <w:r>
+        <w:rPr>
+          <w:rFonts w:ascii="Consolas" w:hAnsi="Consolas" w:cs="Consolas"/>
+          <w:b/>
+          <w:bCs/>
+          <w:color w:val="7F0055"/>
+          <w:sz w:val="20"/>
+          <w:szCs w:val="20"/>
+        </w:rPr>
+        <w:t>null</w:t>
+      </w:r>
+      <w:r>
+        <w:rPr>
+          <w:rFonts w:ascii="Consolas" w:hAnsi="Consolas" w:cs="Consolas"/>
+          <w:color w:val="000000"/>
+          <w:sz w:val="20"/>
+          <w:szCs w:val="20"/>
+        </w:rPr>
+        <w:t>?</w:t>
+      </w:r>
+      <w:r>
+        <w:rPr>
+          <w:rFonts w:ascii="Consolas" w:hAnsi="Consolas" w:cs="Consolas"/>
+          <w:color w:val="6A3E3E"/>
+          <w:sz w:val="20"/>
+          <w:szCs w:val="20"/>
+        </w:rPr>
+        <w:t>searchedProduct</w:t>
+      </w:r>
+      <w:r>
+        <w:rPr>
+          <w:rFonts w:ascii="Consolas" w:hAnsi="Consolas" w:cs="Consolas"/>
+          <w:color w:val="000000"/>
+          <w:sz w:val="20"/>
+          <w:szCs w:val="20"/>
+        </w:rPr>
+        <w:t>:</w:t>
+      </w:r>
+      <w:r>
+        <w:rPr>
+          <w:rFonts w:ascii="Consolas" w:hAnsi="Consolas" w:cs="Consolas"/>
+          <w:b/>
+          <w:bCs/>
+          <w:color w:val="7F0055"/>
+          <w:sz w:val="20"/>
+          <w:szCs w:val="20"/>
+        </w:rPr>
+        <w:t>new</w:t>
+      </w:r>
+      <w:proofErr w:type="spellEnd"/>
+      <w:r>
+        <w:rPr>
+          <w:rFonts w:ascii="Consolas" w:hAnsi="Consolas" w:cs="Consolas"/>
+          <w:color w:val="000000"/>
+          <w:sz w:val="20"/>
+          <w:szCs w:val="20"/>
+        </w:rPr>
+        <w:t xml:space="preserve"> Product();</w:t>
+      </w:r>
+    </w:p>
+    <w:p>
+      <w:pPr>
+        <w:autoSpaceDE w:val="0"/>
+        <w:autoSpaceDN w:val="0"/>
+        <w:adjustRightInd w:val="0"/>
+        <w:spacing w:after="0" w:line="240" w:lineRule="auto"/>
+        <w:ind w:left="1440"/>
+        <w:rPr>
+          <w:rFonts w:ascii="Consolas" w:hAnsi="Consolas" w:cs="Consolas"/>
+          <w:sz w:val="20"/>
+          <w:szCs w:val="20"/>
+        </w:rPr>
+      </w:pPr>
+      <w:r>
+        <w:rPr>
+          <w:rFonts w:ascii="Consolas" w:hAnsi="Consolas" w:cs="Consolas"/>
+          <w:color w:val="000000"/>
+          <w:sz w:val="20"/>
+          <w:szCs w:val="20"/>
+        </w:rPr>
+        <w:tab/>
+      </w:r>
+      <w:r>
+        <w:rPr>
+          <w:rFonts w:ascii="Consolas" w:hAnsi="Consolas" w:cs="Consolas"/>
+          <w:color w:val="000000"/>
+          <w:sz w:val="20"/>
+          <w:szCs w:val="20"/>
+        </w:rPr>
+        <w:tab/>
+      </w:r>
+      <w:r>
+        <w:rPr>
+          <w:rFonts w:ascii="Consolas" w:hAnsi="Consolas" w:cs="Consolas"/>
+          <w:color w:val="000000"/>
+          <w:sz w:val="20"/>
+          <w:szCs w:val="20"/>
+        </w:rPr>
+        <w:tab/>
+      </w:r>
+      <w:r>
+        <w:rPr>
+          <w:rFonts w:ascii="Consolas" w:hAnsi="Consolas" w:cs="Consolas"/>
+          <w:color w:val="000000"/>
+          <w:sz w:val="20"/>
+          <w:szCs w:val="20"/>
+        </w:rPr>
+        <w:tab/>
+      </w:r>
+      <w:proofErr w:type="gramStart"/>
+      <w:r>
+        <w:rPr>
+          <w:rFonts w:ascii="Consolas" w:hAnsi="Consolas" w:cs="Consolas"/>
+          <w:b/>
+          <w:bCs/>
+          <w:color w:val="7F0055"/>
+          <w:sz w:val="20"/>
+          <w:szCs w:val="20"/>
+        </w:rPr>
+        <w:t>break</w:t>
+      </w:r>
+      <w:proofErr w:type="gramEnd"/>
+      <w:r>
+        <w:rPr>
+          <w:rFonts w:ascii="Consolas" w:hAnsi="Consolas" w:cs="Consolas"/>
+          <w:color w:val="000000"/>
+          <w:sz w:val="20"/>
+          <w:szCs w:val="20"/>
+        </w:rPr>
+        <w:t>;</w:t>
+      </w:r>
+    </w:p>
+    <w:p>
+      <w:pPr>
+        <w:autoSpaceDE w:val="0"/>
+        <w:autoSpaceDN w:val="0"/>
+        <w:adjustRightInd w:val="0"/>
+        <w:spacing w:after="0" w:line="240" w:lineRule="auto"/>
+        <w:ind w:left="1440"/>
+        <w:rPr>
+          <w:rFonts w:ascii="Consolas" w:hAnsi="Consolas" w:cs="Consolas"/>
+          <w:sz w:val="20"/>
+          <w:szCs w:val="20"/>
+        </w:rPr>
+      </w:pPr>
+      <w:r>
+        <w:rPr>
+          <w:rFonts w:ascii="Consolas" w:hAnsi="Consolas" w:cs="Consolas"/>
+          <w:color w:val="000000"/>
+          <w:sz w:val="20"/>
+          <w:szCs w:val="20"/>
+        </w:rPr>
+        <w:tab/>
+      </w:r>
+      <w:r>
+        <w:rPr>
+          <w:rFonts w:ascii="Consolas" w:hAnsi="Consolas" w:cs="Consolas"/>
+          <w:color w:val="000000"/>
+          <w:sz w:val="20"/>
+          <w:szCs w:val="20"/>
+        </w:rPr>
+        <w:tab/>
+        <w:t>}</w:t>
+      </w:r>
+    </w:p>
+    <w:p>
+      <w:pPr>
+        <w:autoSpaceDE w:val="0"/>
+        <w:autoSpaceDN w:val="0"/>
+        <w:adjustRightInd w:val="0"/>
+        <w:spacing w:after="0" w:line="240" w:lineRule="auto"/>
+        <w:ind w:left="1440"/>
+        <w:rPr>
+          <w:rFonts w:ascii="Consolas" w:hAnsi="Consolas" w:cs="Consolas"/>
+          <w:sz w:val="20"/>
+          <w:szCs w:val="20"/>
+        </w:rPr>
+      </w:pPr>
+      <w:r>
+        <w:rPr>
+          <w:rFonts w:ascii="Consolas" w:hAnsi="Consolas" w:cs="Consolas"/>
+          <w:color w:val="000000"/>
+          <w:sz w:val="20"/>
+          <w:szCs w:val="20"/>
+        </w:rPr>
+        <w:tab/>
+      </w:r>
+      <w:r>
+        <w:rPr>
+          <w:rFonts w:ascii="Consolas" w:hAnsi="Consolas" w:cs="Consolas"/>
+          <w:color w:val="000000"/>
+          <w:sz w:val="20"/>
+          <w:szCs w:val="20"/>
+        </w:rPr>
+        <w:tab/>
+      </w:r>
+      <w:proofErr w:type="spellStart"/>
+      <w:r>
+        <w:rPr>
+          <w:rFonts w:ascii="Consolas" w:hAnsi="Consolas" w:cs="Consolas"/>
+          <w:color w:val="000000"/>
+          <w:sz w:val="20"/>
+          <w:szCs w:val="20"/>
+        </w:rPr>
+        <w:t>ModelAndView</w:t>
+      </w:r>
+      <w:proofErr w:type="spellEnd"/>
+      <w:r>
+        <w:rPr>
+          <w:rFonts w:ascii="Consolas" w:hAnsi="Consolas" w:cs="Consolas"/>
+          <w:color w:val="000000"/>
+          <w:sz w:val="20"/>
+          <w:szCs w:val="20"/>
+        </w:rPr>
+        <w:t xml:space="preserve"> </w:t>
+      </w:r>
+      <w:r>
+        <w:rPr>
+          <w:rFonts w:ascii="Consolas" w:hAnsi="Consolas" w:cs="Consolas"/>
+          <w:color w:val="6A3E3E"/>
+          <w:sz w:val="20"/>
+          <w:szCs w:val="20"/>
+        </w:rPr>
+        <w:t>model1</w:t>
+      </w:r>
+      <w:r>
+        <w:rPr>
+          <w:rFonts w:ascii="Consolas" w:hAnsi="Consolas" w:cs="Consolas"/>
+          <w:color w:val="000000"/>
+          <w:sz w:val="20"/>
+          <w:szCs w:val="20"/>
+        </w:rPr>
+        <w:t xml:space="preserve"> =</w:t>
+      </w:r>
+      <w:r>
+        <w:rPr>
+          <w:rFonts w:ascii="Consolas" w:hAnsi="Consolas" w:cs="Consolas"/>
+          <w:b/>
+          <w:bCs/>
+          <w:color w:val="7F0055"/>
+          <w:sz w:val="20"/>
+          <w:szCs w:val="20"/>
+        </w:rPr>
+        <w:t>new</w:t>
+      </w:r>
+      <w:r>
+        <w:rPr>
+          <w:rFonts w:ascii="Consolas" w:hAnsi="Consolas" w:cs="Consolas"/>
+          <w:color w:val="000000"/>
+          <w:sz w:val="20"/>
+          <w:szCs w:val="20"/>
+        </w:rPr>
+        <w:t xml:space="preserve"> </w:t>
+      </w:r>
+      <w:proofErr w:type="spellStart"/>
+      <w:proofErr w:type="gramStart"/>
+      <w:r>
+        <w:rPr>
+          <w:rFonts w:ascii="Consolas" w:hAnsi="Consolas" w:cs="Consolas"/>
+          <w:color w:val="000000"/>
+          <w:sz w:val="20"/>
+          <w:szCs w:val="20"/>
+        </w:rPr>
+        <w:t>ModelAndView</w:t>
+      </w:r>
+      <w:proofErr w:type="spellEnd"/>
+      <w:r>
+        <w:rPr>
+          <w:rFonts w:ascii="Consolas" w:hAnsi="Consolas" w:cs="Consolas"/>
+          <w:color w:val="000000"/>
+          <w:sz w:val="20"/>
+          <w:szCs w:val="20"/>
+        </w:rPr>
+        <w:t>(</w:t>
+      </w:r>
+      <w:proofErr w:type="gramEnd"/>
+      <w:r>
+        <w:rPr>
+          <w:rFonts w:ascii="Consolas" w:hAnsi="Consolas" w:cs="Consolas"/>
+          <w:color w:val="2A00FF"/>
+          <w:sz w:val="20"/>
+          <w:szCs w:val="20"/>
+        </w:rPr>
+        <w:t>"page"</w:t>
+      </w:r>
+      <w:r>
+        <w:rPr>
+          <w:rFonts w:ascii="Consolas" w:hAnsi="Consolas" w:cs="Consolas"/>
+          <w:color w:val="000000"/>
+          <w:sz w:val="20"/>
+          <w:szCs w:val="20"/>
+        </w:rPr>
+        <w:t>);</w:t>
+      </w:r>
+    </w:p>
+    <w:p>
+      <w:pPr>
+        <w:autoSpaceDE w:val="0"/>
+        <w:autoSpaceDN w:val="0"/>
+        <w:adjustRightInd w:val="0"/>
+        <w:spacing w:after="0" w:line="240" w:lineRule="auto"/>
+        <w:ind w:left="1440"/>
+        <w:rPr>
+          <w:rFonts w:ascii="Consolas" w:hAnsi="Consolas" w:cs="Consolas"/>
+          <w:sz w:val="20"/>
+          <w:szCs w:val="20"/>
+        </w:rPr>
+      </w:pPr>
+      <w:r>
+        <w:rPr>
+          <w:rFonts w:ascii="Consolas" w:hAnsi="Consolas" w:cs="Consolas"/>
+          <w:color w:val="000000"/>
+          <w:sz w:val="20"/>
+          <w:szCs w:val="20"/>
+        </w:rPr>
+        <w:tab/>
+      </w:r>
+      <w:r>
+        <w:rPr>
+          <w:rFonts w:ascii="Consolas" w:hAnsi="Consolas" w:cs="Consolas"/>
+          <w:color w:val="000000"/>
+          <w:sz w:val="20"/>
+          <w:szCs w:val="20"/>
+        </w:rPr>
+        <w:tab/>
+      </w:r>
+      <w:proofErr w:type="gramStart"/>
+      <w:r>
+        <w:rPr>
+          <w:rFonts w:ascii="Consolas" w:hAnsi="Consolas" w:cs="Consolas"/>
+          <w:color w:val="6A3E3E"/>
+          <w:sz w:val="20"/>
+          <w:szCs w:val="20"/>
+        </w:rPr>
+        <w:t>model1</w:t>
+      </w:r>
+      <w:r>
+        <w:rPr>
+          <w:rFonts w:ascii="Consolas" w:hAnsi="Consolas" w:cs="Consolas"/>
+          <w:color w:val="000000"/>
+          <w:sz w:val="20"/>
+          <w:szCs w:val="20"/>
+        </w:rPr>
+        <w:t>.addObject(</w:t>
+      </w:r>
+      <w:proofErr w:type="gramEnd"/>
+      <w:r>
+        <w:rPr>
+          <w:rFonts w:ascii="Consolas" w:hAnsi="Consolas" w:cs="Consolas"/>
+          <w:color w:val="2A00FF"/>
+          <w:sz w:val="20"/>
+          <w:szCs w:val="20"/>
+        </w:rPr>
+        <w:t>"</w:t>
+      </w:r>
+      <w:proofErr w:type="spellStart"/>
+      <w:r>
+        <w:rPr>
+          <w:rFonts w:ascii="Consolas" w:hAnsi="Consolas" w:cs="Consolas"/>
+          <w:color w:val="2A00FF"/>
+          <w:sz w:val="20"/>
+          <w:szCs w:val="20"/>
+        </w:rPr>
+        <w:t>title"</w:t>
+      </w:r>
+      <w:r>
+        <w:rPr>
+          <w:rFonts w:ascii="Consolas" w:hAnsi="Consolas" w:cs="Consolas"/>
+          <w:color w:val="000000"/>
+          <w:sz w:val="20"/>
+          <w:szCs w:val="20"/>
+        </w:rPr>
+        <w:t>,</w:t>
+      </w:r>
+      <w:r>
+        <w:rPr>
+          <w:rFonts w:ascii="Consolas" w:hAnsi="Consolas" w:cs="Consolas"/>
+          <w:color w:val="2A00FF"/>
+          <w:sz w:val="20"/>
+          <w:szCs w:val="20"/>
+        </w:rPr>
+        <w:t>"Product</w:t>
+      </w:r>
+      <w:proofErr w:type="spellEnd"/>
+      <w:r>
+        <w:rPr>
+          <w:rFonts w:ascii="Consolas" w:hAnsi="Consolas" w:cs="Consolas"/>
+          <w:color w:val="2A00FF"/>
+          <w:sz w:val="20"/>
+          <w:szCs w:val="20"/>
+        </w:rPr>
+        <w:t xml:space="preserve"> Management"</w:t>
+      </w:r>
+      <w:r>
+        <w:rPr>
+          <w:rFonts w:ascii="Consolas" w:hAnsi="Consolas" w:cs="Consolas"/>
+          <w:color w:val="000000"/>
+          <w:sz w:val="20"/>
+          <w:szCs w:val="20"/>
+        </w:rPr>
+        <w:t>);</w:t>
+      </w:r>
+    </w:p>
+    <w:p>
+      <w:pPr>
+        <w:autoSpaceDE w:val="0"/>
+        <w:autoSpaceDN w:val="0"/>
+        <w:adjustRightInd w:val="0"/>
+        <w:spacing w:after="0" w:line="240" w:lineRule="auto"/>
+        <w:ind w:left="1440"/>
+        <w:rPr>
+          <w:rFonts w:ascii="Consolas" w:hAnsi="Consolas" w:cs="Consolas"/>
+          <w:sz w:val="20"/>
+          <w:szCs w:val="20"/>
+        </w:rPr>
+      </w:pPr>
+      <w:r>
+        <w:rPr>
+          <w:rFonts w:ascii="Consolas" w:hAnsi="Consolas" w:cs="Consolas"/>
+          <w:color w:val="000000"/>
+          <w:sz w:val="20"/>
+          <w:szCs w:val="20"/>
+        </w:rPr>
+        <w:tab/>
+      </w:r>
+      <w:r>
+        <w:rPr>
+          <w:rFonts w:ascii="Consolas" w:hAnsi="Consolas" w:cs="Consolas"/>
+          <w:color w:val="000000"/>
+          <w:sz w:val="20"/>
+          <w:szCs w:val="20"/>
+        </w:rPr>
+        <w:tab/>
+      </w:r>
+      <w:proofErr w:type="gramStart"/>
+      <w:r>
+        <w:rPr>
+          <w:rFonts w:ascii="Consolas" w:hAnsi="Consolas" w:cs="Consolas"/>
+          <w:color w:val="6A3E3E"/>
+          <w:sz w:val="20"/>
+          <w:szCs w:val="20"/>
+        </w:rPr>
+        <w:t>model1</w:t>
+      </w:r>
+      <w:r>
+        <w:rPr>
+          <w:rFonts w:ascii="Consolas" w:hAnsi="Consolas" w:cs="Consolas"/>
+          <w:color w:val="000000"/>
+          <w:sz w:val="20"/>
+          <w:szCs w:val="20"/>
+        </w:rPr>
+        <w:t>.addObject(</w:t>
+      </w:r>
+      <w:proofErr w:type="gramEnd"/>
+      <w:r>
+        <w:rPr>
+          <w:rFonts w:ascii="Consolas" w:hAnsi="Consolas" w:cs="Consolas"/>
+          <w:color w:val="2A00FF"/>
+          <w:sz w:val="20"/>
+          <w:szCs w:val="20"/>
+        </w:rPr>
+        <w:t>"</w:t>
+      </w:r>
+      <w:proofErr w:type="spellStart"/>
+      <w:r>
+        <w:rPr>
+          <w:rFonts w:ascii="Consolas" w:hAnsi="Consolas" w:cs="Consolas"/>
+          <w:color w:val="2A00FF"/>
+          <w:sz w:val="20"/>
+          <w:szCs w:val="20"/>
+        </w:rPr>
+        <w:t>userClickProductCRUD</w:t>
+      </w:r>
+      <w:proofErr w:type="spellEnd"/>
+      <w:r>
+        <w:rPr>
+          <w:rFonts w:ascii="Consolas" w:hAnsi="Consolas" w:cs="Consolas"/>
+          <w:color w:val="2A00FF"/>
+          <w:sz w:val="20"/>
+          <w:szCs w:val="20"/>
+        </w:rPr>
+        <w:t>"</w:t>
+      </w:r>
+      <w:r>
+        <w:rPr>
+          <w:rFonts w:ascii="Consolas" w:hAnsi="Consolas" w:cs="Consolas"/>
+          <w:color w:val="000000"/>
+          <w:sz w:val="20"/>
+          <w:szCs w:val="20"/>
+        </w:rPr>
+        <w:t>,</w:t>
+      </w:r>
+      <w:r>
+        <w:rPr>
+          <w:rFonts w:ascii="Consolas" w:hAnsi="Consolas" w:cs="Consolas"/>
+          <w:color w:val="2A00FF"/>
+          <w:sz w:val="20"/>
+          <w:szCs w:val="20"/>
+        </w:rPr>
+        <w:t>"true"</w:t>
+      </w:r>
+      <w:r>
+        <w:rPr>
+          <w:rFonts w:ascii="Consolas" w:hAnsi="Consolas" w:cs="Consolas"/>
+          <w:color w:val="000000"/>
+          <w:sz w:val="20"/>
+          <w:szCs w:val="20"/>
+        </w:rPr>
+        <w:t>);</w:t>
+      </w:r>
+    </w:p>
+    <w:p>
+      <w:pPr>
+        <w:autoSpaceDE w:val="0"/>
+        <w:autoSpaceDN w:val="0"/>
+        <w:adjustRightInd w:val="0"/>
+        <w:spacing w:after="0" w:line="240" w:lineRule="auto"/>
+        <w:ind w:left="1440"/>
+        <w:rPr>
+          <w:rFonts w:ascii="Consolas" w:hAnsi="Consolas" w:cs="Consolas"/>
+          <w:sz w:val="20"/>
+          <w:szCs w:val="20"/>
+        </w:rPr>
+      </w:pPr>
+      <w:r>
+        <w:rPr>
+          <w:rFonts w:ascii="Consolas" w:hAnsi="Consolas" w:cs="Consolas"/>
+          <w:color w:val="000000"/>
+          <w:sz w:val="20"/>
+          <w:szCs w:val="20"/>
+        </w:rPr>
+        <w:tab/>
+      </w:r>
+      <w:r>
+        <w:rPr>
+          <w:rFonts w:ascii="Consolas" w:hAnsi="Consolas" w:cs="Consolas"/>
+          <w:color w:val="000000"/>
+          <w:sz w:val="20"/>
+          <w:szCs w:val="20"/>
+        </w:rPr>
+        <w:tab/>
+      </w:r>
+      <w:proofErr w:type="gramStart"/>
+      <w:r>
+        <w:rPr>
+          <w:rFonts w:ascii="Consolas" w:hAnsi="Consolas" w:cs="Consolas"/>
+          <w:color w:val="6A3E3E"/>
+          <w:sz w:val="20"/>
+          <w:szCs w:val="20"/>
+        </w:rPr>
+        <w:t>model1</w:t>
+      </w:r>
+      <w:r>
+        <w:rPr>
+          <w:rFonts w:ascii="Consolas" w:hAnsi="Consolas" w:cs="Consolas"/>
+          <w:color w:val="000000"/>
+          <w:sz w:val="20"/>
+          <w:szCs w:val="20"/>
+        </w:rPr>
+        <w:t>.addObject(</w:t>
+      </w:r>
+      <w:proofErr w:type="gramEnd"/>
+      <w:r>
+        <w:rPr>
+          <w:rFonts w:ascii="Consolas" w:hAnsi="Consolas" w:cs="Consolas"/>
+          <w:color w:val="2A00FF"/>
+          <w:sz w:val="20"/>
+          <w:szCs w:val="20"/>
+        </w:rPr>
+        <w:t>"product"</w:t>
+      </w:r>
+      <w:r>
+        <w:rPr>
+          <w:rFonts w:ascii="Consolas" w:hAnsi="Consolas" w:cs="Consolas"/>
+          <w:color w:val="000000"/>
+          <w:sz w:val="20"/>
+          <w:szCs w:val="20"/>
+        </w:rPr>
+        <w:t xml:space="preserve">, </w:t>
+      </w:r>
+      <w:proofErr w:type="spellStart"/>
+      <w:r>
+        <w:rPr>
+          <w:rFonts w:ascii="Consolas" w:hAnsi="Consolas" w:cs="Consolas"/>
+          <w:color w:val="6A3E3E"/>
+          <w:sz w:val="20"/>
+          <w:szCs w:val="20"/>
+        </w:rPr>
+        <w:t>productResult</w:t>
+      </w:r>
+      <w:proofErr w:type="spellEnd"/>
+      <w:r>
+        <w:rPr>
+          <w:rFonts w:ascii="Consolas" w:hAnsi="Consolas" w:cs="Consolas"/>
+          <w:color w:val="000000"/>
+          <w:sz w:val="20"/>
+          <w:szCs w:val="20"/>
+        </w:rPr>
+        <w:t>);</w:t>
+      </w:r>
+    </w:p>
+    <w:p>
+      <w:pPr>
+        <w:autoSpaceDE w:val="0"/>
+        <w:autoSpaceDN w:val="0"/>
+        <w:adjustRightInd w:val="0"/>
+        <w:spacing w:after="0" w:line="240" w:lineRule="auto"/>
+        <w:ind w:left="1440"/>
+        <w:rPr>
+          <w:rFonts w:ascii="Consolas" w:hAnsi="Consolas" w:cs="Consolas"/>
+          <w:sz w:val="20"/>
+          <w:szCs w:val="20"/>
+        </w:rPr>
+      </w:pPr>
+      <w:r>
+        <w:rPr>
+          <w:rFonts w:ascii="Consolas" w:hAnsi="Consolas" w:cs="Consolas"/>
+          <w:color w:val="000000"/>
+          <w:sz w:val="20"/>
+          <w:szCs w:val="20"/>
+        </w:rPr>
+        <w:tab/>
+      </w:r>
+      <w:r>
+        <w:rPr>
+          <w:rFonts w:ascii="Consolas" w:hAnsi="Consolas" w:cs="Consolas"/>
+          <w:color w:val="000000"/>
+          <w:sz w:val="20"/>
+          <w:szCs w:val="20"/>
+        </w:rPr>
+        <w:tab/>
+      </w:r>
+      <w:proofErr w:type="gramStart"/>
+      <w:r>
+        <w:rPr>
+          <w:rFonts w:ascii="Consolas" w:hAnsi="Consolas" w:cs="Consolas"/>
+          <w:color w:val="6A3E3E"/>
+          <w:sz w:val="20"/>
+          <w:szCs w:val="20"/>
+        </w:rPr>
+        <w:t>model1</w:t>
+      </w:r>
+      <w:r>
+        <w:rPr>
+          <w:rFonts w:ascii="Consolas" w:hAnsi="Consolas" w:cs="Consolas"/>
+          <w:color w:val="000000"/>
+          <w:sz w:val="20"/>
+          <w:szCs w:val="20"/>
+        </w:rPr>
+        <w:t>.addObject(</w:t>
+      </w:r>
+      <w:proofErr w:type="gramEnd"/>
+      <w:r>
+        <w:rPr>
+          <w:rFonts w:ascii="Consolas" w:hAnsi="Consolas" w:cs="Consolas"/>
+          <w:color w:val="2A00FF"/>
+          <w:sz w:val="20"/>
+          <w:szCs w:val="20"/>
+        </w:rPr>
+        <w:t>"</w:t>
+      </w:r>
+      <w:proofErr w:type="spellStart"/>
+      <w:r>
+        <w:rPr>
+          <w:rFonts w:ascii="Consolas" w:hAnsi="Consolas" w:cs="Consolas"/>
+          <w:color w:val="2A00FF"/>
+          <w:sz w:val="20"/>
+          <w:szCs w:val="20"/>
+        </w:rPr>
+        <w:t>productList</w:t>
+      </w:r>
+      <w:proofErr w:type="spellEnd"/>
+      <w:r>
+        <w:rPr>
+          <w:rFonts w:ascii="Consolas" w:hAnsi="Consolas" w:cs="Consolas"/>
+          <w:color w:val="2A00FF"/>
+          <w:sz w:val="20"/>
+          <w:szCs w:val="20"/>
+        </w:rPr>
+        <w:t>"</w:t>
+      </w:r>
+      <w:r>
+        <w:rPr>
+          <w:rFonts w:ascii="Consolas" w:hAnsi="Consolas" w:cs="Consolas"/>
+          <w:color w:val="000000"/>
+          <w:sz w:val="20"/>
+          <w:szCs w:val="20"/>
+        </w:rPr>
+        <w:t>,</w:t>
+      </w:r>
+      <w:proofErr w:type="spellStart"/>
+      <w:r>
+        <w:rPr>
+          <w:rFonts w:ascii="Consolas" w:hAnsi="Consolas" w:cs="Consolas"/>
+          <w:color w:val="0000C0"/>
+          <w:sz w:val="20"/>
+          <w:szCs w:val="20"/>
+        </w:rPr>
+        <w:t>productDAO</w:t>
+      </w:r>
+      <w:r>
+        <w:rPr>
+          <w:rFonts w:ascii="Consolas" w:hAnsi="Consolas" w:cs="Consolas"/>
+          <w:color w:val="000000"/>
+          <w:sz w:val="20"/>
+          <w:szCs w:val="20"/>
+        </w:rPr>
+        <w:t>.getAllProducts</w:t>
+      </w:r>
+      <w:proofErr w:type="spellEnd"/>
+      <w:r>
+        <w:rPr>
+          <w:rFonts w:ascii="Consolas" w:hAnsi="Consolas" w:cs="Consolas"/>
+          <w:color w:val="000000"/>
+          <w:sz w:val="20"/>
+          <w:szCs w:val="20"/>
+        </w:rPr>
+        <w:t>());</w:t>
+      </w:r>
+    </w:p>
+    <w:p>
+      <w:pPr>
+        <w:autoSpaceDE w:val="0"/>
+        <w:autoSpaceDN w:val="0"/>
+        <w:adjustRightInd w:val="0"/>
+        <w:spacing w:after="0" w:line="240" w:lineRule="auto"/>
+        <w:ind w:left="1440"/>
+        <w:rPr>
+          <w:rFonts w:ascii="Consolas" w:hAnsi="Consolas" w:cs="Consolas"/>
+          <w:sz w:val="20"/>
+          <w:szCs w:val="20"/>
+        </w:rPr>
+      </w:pPr>
+      <w:r>
+        <w:rPr>
+          <w:rFonts w:ascii="Consolas" w:hAnsi="Consolas" w:cs="Consolas"/>
+          <w:color w:val="000000"/>
+          <w:sz w:val="20"/>
+          <w:szCs w:val="20"/>
+        </w:rPr>
+        <w:tab/>
+      </w:r>
+      <w:r>
+        <w:rPr>
+          <w:rFonts w:ascii="Consolas" w:hAnsi="Consolas" w:cs="Consolas"/>
+          <w:color w:val="000000"/>
+          <w:sz w:val="20"/>
+          <w:szCs w:val="20"/>
+        </w:rPr>
+        <w:tab/>
+      </w:r>
+      <w:proofErr w:type="gramStart"/>
+      <w:r>
+        <w:rPr>
+          <w:rFonts w:ascii="Consolas" w:hAnsi="Consolas" w:cs="Consolas"/>
+          <w:b/>
+          <w:bCs/>
+          <w:color w:val="7F0055"/>
+          <w:sz w:val="20"/>
+          <w:szCs w:val="20"/>
+        </w:rPr>
+        <w:t>return</w:t>
+      </w:r>
+      <w:proofErr w:type="gramEnd"/>
+      <w:r>
+        <w:rPr>
+          <w:rFonts w:ascii="Consolas" w:hAnsi="Consolas" w:cs="Consolas"/>
+          <w:color w:val="000000"/>
+          <w:sz w:val="20"/>
+          <w:szCs w:val="20"/>
+        </w:rPr>
+        <w:t xml:space="preserve"> </w:t>
+      </w:r>
+      <w:r>
+        <w:rPr>
+          <w:rFonts w:ascii="Consolas" w:hAnsi="Consolas" w:cs="Consolas"/>
+          <w:color w:val="6A3E3E"/>
+          <w:sz w:val="20"/>
+          <w:szCs w:val="20"/>
+        </w:rPr>
+        <w:t>model1</w:t>
+      </w:r>
+      <w:r>
+        <w:rPr>
+          <w:rFonts w:ascii="Consolas" w:hAnsi="Consolas" w:cs="Consolas"/>
+          <w:color w:val="000000"/>
+          <w:sz w:val="20"/>
+          <w:szCs w:val="20"/>
+        </w:rPr>
+        <w:t>;</w:t>
+      </w:r>
+    </w:p>
+    <w:p>
+      <w:pPr>
+        <w:autoSpaceDE w:val="0"/>
+        <w:autoSpaceDN w:val="0"/>
+        <w:adjustRightInd w:val="0"/>
+        <w:spacing w:after="0" w:line="240" w:lineRule="auto"/>
+        <w:ind w:left="1440"/>
+        <w:rPr>
+          <w:rFonts w:ascii="Consolas" w:hAnsi="Consolas" w:cs="Consolas"/>
+          <w:sz w:val="20"/>
+          <w:szCs w:val="20"/>
+        </w:rPr>
+      </w:pPr>
+      <w:r>
+        <w:rPr>
+          <w:rFonts w:ascii="Consolas" w:hAnsi="Consolas" w:cs="Consolas"/>
+          <w:color w:val="000000"/>
+          <w:sz w:val="20"/>
+          <w:szCs w:val="20"/>
+        </w:rPr>
+        <w:tab/>
+        <w:t>}</w:t>
+      </w:r>
+    </w:p>
+    <w:p>
+      <w:pPr>
+        <w:pStyle w:val="ListParagraph"/>
+        <w:ind w:left="1800"/>
+      </w:pPr>
     </w:p>
     <w:sectPr>
       <w:pgSz w:w="12240" w:h="15840"/>

</xml_diff>